<commit_message>
added annotation. minor fixes
</commit_message>
<xml_diff>
--- a/Documentation/My documentation/PZ.docx
+++ b/Documentation/My documentation/PZ.docx
@@ -1609,19 +1609,11 @@
                 <w:sz w:val="28"/>
               </w:rPr>
             </w:pPr>
-            <w:proofErr w:type="spellStart"/>
             <w:r>
               <w:rPr>
                 <w:sz w:val="28"/>
               </w:rPr>
-              <w:t>Козарез</w:t>
-            </w:r>
-            <w:proofErr w:type="spellEnd"/>
-            <w:r>
-              <w:rPr>
-                <w:sz w:val="28"/>
-              </w:rPr>
-              <w:t xml:space="preserve"> Максим Вячеславович</w:t>
+              <w:t>Козарез Максим Вячеславович</w:t>
             </w:r>
           </w:p>
         </w:tc>
@@ -2223,7 +2215,6 @@
                 <w:sz w:val="28"/>
               </w:rPr>
             </w:pPr>
-            <w:proofErr w:type="spellStart"/>
             <w:r>
               <w:rPr>
                 <w:color w:val="000000"/>
@@ -2233,7 +2224,6 @@
               </w:rPr>
               <w:t>Гилка</w:t>
             </w:r>
-            <w:proofErr w:type="spellEnd"/>
             <w:r>
               <w:rPr>
                 <w:color w:val="000000"/>
@@ -2966,7 +2956,6 @@
                 <w:lang w:val="en-US"/>
               </w:rPr>
             </w:pPr>
-            <w:proofErr w:type="spellStart"/>
             <w:r>
               <w:rPr>
                 <w:sz w:val="28"/>
@@ -2974,7 +2963,6 @@
               </w:rPr>
               <w:t>Нормоконтролер</w:t>
             </w:r>
-            <w:proofErr w:type="spellEnd"/>
             <w:r>
               <w:rPr>
                 <w:sz w:val="28"/>
@@ -4055,19 +4043,11 @@
                 <w:szCs w:val="22"/>
               </w:rPr>
             </w:pPr>
-            <w:proofErr w:type="spellStart"/>
             <w:r>
               <w:rPr>
                 <w:sz w:val="28"/>
               </w:rPr>
-              <w:t>Козарез</w:t>
-            </w:r>
-            <w:proofErr w:type="spellEnd"/>
-            <w:r>
-              <w:rPr>
-                <w:sz w:val="28"/>
-              </w:rPr>
-              <w:t xml:space="preserve"> Максим Вячеславович</w:t>
+              <w:t>Козарез Максим Вячеславович</w:t>
             </w:r>
           </w:p>
         </w:tc>
@@ -4654,30 +4634,14 @@
                 <w:sz w:val="28"/>
                 <w:szCs w:val="22"/>
               </w:rPr>
-              <w:t>(</w:t>
-            </w:r>
-            <w:proofErr w:type="gramStart"/>
-            <w:r>
-              <w:rPr>
-                <w:sz w:val="28"/>
-                <w:szCs w:val="22"/>
-              </w:rPr>
-              <w:t>проекта)</w:t>
+              <w:t>(проекта)</w:t>
             </w:r>
             <w:r>
               <w:rPr>
                 <w:sz w:val="28"/>
                 <w:vertAlign w:val="superscript"/>
               </w:rPr>
-              <w:t xml:space="preserve">   </w:t>
-            </w:r>
-            <w:proofErr w:type="gramEnd"/>
-            <w:r>
-              <w:rPr>
-                <w:sz w:val="28"/>
-                <w:vertAlign w:val="superscript"/>
-              </w:rPr>
-              <w:t xml:space="preserve">         </w:t>
+              <w:t xml:space="preserve">            </w:t>
             </w:r>
           </w:p>
         </w:tc>
@@ -6007,19 +5971,11 @@
                 <w:sz w:val="28"/>
               </w:rPr>
             </w:pPr>
-            <w:proofErr w:type="spellStart"/>
             <w:r>
               <w:rPr>
                 <w:sz w:val="28"/>
               </w:rPr>
-              <w:t>Гилка</w:t>
-            </w:r>
-            <w:proofErr w:type="spellEnd"/>
-            <w:r>
-              <w:rPr>
-                <w:sz w:val="28"/>
-              </w:rPr>
-              <w:t xml:space="preserve"> В</w:t>
+              <w:t>Гилка В</w:t>
             </w:r>
             <w:r>
               <w:rPr>
@@ -6989,7 +6945,14 @@
           <w:sz w:val="28"/>
           <w:u w:val="single"/>
         </w:rPr>
-        <w:t>67</w:t>
+        <w:t>6</w:t>
+      </w:r>
+      <w:r>
+        <w:rPr>
+          <w:sz w:val="28"/>
+          <w:u w:val="single"/>
+        </w:rPr>
+        <w:t>8</w:t>
       </w:r>
     </w:p>
     <w:p>
@@ -7079,25 +7042,7 @@
                 <w:sz w:val="28"/>
                 <w:szCs w:val="28"/>
               </w:rPr>
-              <w:t>_</w:t>
-            </w:r>
-            <w:proofErr w:type="spellStart"/>
-            <w:r>
-              <w:rPr>
-                <w:color w:val="000000"/>
-                <w:sz w:val="28"/>
-                <w:szCs w:val="28"/>
-              </w:rPr>
-              <w:t>Гилка</w:t>
-            </w:r>
-            <w:proofErr w:type="spellEnd"/>
-            <w:r>
-              <w:rPr>
-                <w:color w:val="000000"/>
-                <w:sz w:val="28"/>
-                <w:szCs w:val="28"/>
-              </w:rPr>
-              <w:t xml:space="preserve"> В.В.</w:t>
+              <w:t>_Гилка В.В.</w:t>
             </w:r>
           </w:p>
           <w:p>
@@ -7220,23 +7165,13 @@
                       <w:szCs w:val="28"/>
                     </w:rPr>
                   </w:pPr>
-                  <w:proofErr w:type="spellStart"/>
                   <w:r>
                     <w:rPr>
                       <w:color w:val="000000"/>
                       <w:sz w:val="28"/>
                       <w:szCs w:val="28"/>
                     </w:rPr>
-                    <w:t>Нормоконтролер</w:t>
-                  </w:r>
-                  <w:proofErr w:type="spellEnd"/>
-                  <w:r>
-                    <w:rPr>
-                      <w:color w:val="000000"/>
-                      <w:sz w:val="28"/>
-                      <w:szCs w:val="28"/>
-                    </w:rPr>
-                    <w:t xml:space="preserve"> </w:t>
+                    <w:t xml:space="preserve">Нормоконтролер </w:t>
                   </w:r>
                 </w:p>
                 <w:p>
@@ -7472,21 +7407,12 @@
                     </w:rPr>
                     <w:t>_</w:t>
                   </w:r>
-                  <w:proofErr w:type="spellStart"/>
                   <w:r>
                     <w:rPr>
                       <w:sz w:val="28"/>
                       <w:u w:val="single"/>
                     </w:rPr>
-                    <w:t>Козарез</w:t>
-                  </w:r>
-                  <w:proofErr w:type="spellEnd"/>
-                  <w:r>
-                    <w:rPr>
-                      <w:sz w:val="28"/>
-                      <w:u w:val="single"/>
-                    </w:rPr>
-                    <w:t xml:space="preserve"> М</w:t>
+                    <w:t>Козарез М</w:t>
                   </w:r>
                   <w:r>
                     <w:rPr>
@@ -7525,7 +7451,6 @@
                     </w:rPr>
                     <w:t>«__</w:t>
                   </w:r>
-                  <w:proofErr w:type="gramStart"/>
                   <w:r>
                     <w:rPr>
                       <w:color w:val="000000"/>
@@ -7540,16 +7465,7 @@
                       <w:sz w:val="28"/>
                       <w:szCs w:val="28"/>
                     </w:rPr>
-                    <w:t>»_</w:t>
-                  </w:r>
-                  <w:proofErr w:type="gramEnd"/>
-                  <w:r>
-                    <w:rPr>
-                      <w:color w:val="000000"/>
-                      <w:sz w:val="28"/>
-                      <w:szCs w:val="28"/>
-                    </w:rPr>
-                    <w:t>__</w:t>
+                    <w:t>»___</w:t>
                   </w:r>
                   <w:r>
                     <w:rPr>
@@ -12805,21 +12721,12 @@
           <w:szCs w:val="28"/>
         </w:rPr>
       </w:pPr>
-      <w:proofErr w:type="spellStart"/>
-      <w:r>
-        <w:rPr>
-          <w:sz w:val="28"/>
-          <w:szCs w:val="28"/>
-        </w:rPr>
-        <w:t>Времязатратность</w:t>
-      </w:r>
-      <w:proofErr w:type="spellEnd"/>
-      <w:r>
-        <w:rPr>
-          <w:sz w:val="28"/>
-          <w:szCs w:val="28"/>
-        </w:rPr>
-        <w:t xml:space="preserve">: </w:t>
+      <w:r>
+        <w:rPr>
+          <w:sz w:val="28"/>
+          <w:szCs w:val="28"/>
+        </w:rPr>
+        <w:t xml:space="preserve">Времязатратность: </w:t>
       </w:r>
       <w:r>
         <w:rPr>
@@ -13810,21 +13717,12 @@
           <w:szCs w:val="28"/>
         </w:rPr>
       </w:pPr>
-      <w:proofErr w:type="spellStart"/>
-      <w:r>
-        <w:rPr>
-          <w:sz w:val="28"/>
-          <w:szCs w:val="28"/>
-        </w:rPr>
-        <w:t>Времязатратность</w:t>
-      </w:r>
-      <w:proofErr w:type="spellEnd"/>
-      <w:r>
-        <w:rPr>
-          <w:sz w:val="28"/>
-          <w:szCs w:val="28"/>
-        </w:rPr>
-        <w:t>: тестирование может потребовать значительных временных затрат.</w:t>
+      <w:r>
+        <w:rPr>
+          <w:sz w:val="28"/>
+          <w:szCs w:val="28"/>
+        </w:rPr>
+        <w:t>Времязатратность: тестирование может потребовать значительных временных затрат.</w:t>
       </w:r>
     </w:p>
     <w:p>
@@ -14700,23 +14598,13 @@
                 <w:lang w:val="en-US"/>
               </w:rPr>
             </w:pPr>
-            <w:proofErr w:type="spellStart"/>
             <w:r>
               <w:rPr>
                 <w:sz w:val="22"/>
                 <w:szCs w:val="20"/>
                 <w:lang w:val="en-US"/>
               </w:rPr>
-              <w:t>Unlim</w:t>
-            </w:r>
-            <w:proofErr w:type="spellEnd"/>
-            <w:r>
-              <w:rPr>
-                <w:sz w:val="22"/>
-                <w:szCs w:val="20"/>
-                <w:lang w:val="en-US"/>
-              </w:rPr>
-              <w:t xml:space="preserve"> Tariffs</w:t>
+              <w:t>Unlim Tariffs</w:t>
             </w:r>
           </w:p>
         </w:tc>
@@ -14732,7 +14620,6 @@
                 <w:lang w:val="en-US"/>
               </w:rPr>
             </w:pPr>
-            <w:proofErr w:type="spellStart"/>
             <w:r>
               <w:rPr>
                 <w:sz w:val="22"/>
@@ -14741,7 +14628,6 @@
               </w:rPr>
               <w:t>Tarifer</w:t>
             </w:r>
-            <w:proofErr w:type="spellEnd"/>
           </w:p>
         </w:tc>
         <w:tc>
@@ -14755,7 +14641,6 @@
                 <w:szCs w:val="20"/>
               </w:rPr>
             </w:pPr>
-            <w:proofErr w:type="spellStart"/>
             <w:r>
               <w:rPr>
                 <w:sz w:val="22"/>
@@ -14763,7 +14648,6 @@
               </w:rPr>
               <w:t>Сравни.Тариф</w:t>
             </w:r>
-            <w:proofErr w:type="spellEnd"/>
           </w:p>
         </w:tc>
         <w:tc>
@@ -15879,21 +15763,7 @@
         <w:rPr>
           <w:sz w:val="28"/>
         </w:rPr>
-        <w:t xml:space="preserve">либо с помощью </w:t>
-      </w:r>
-      <w:proofErr w:type="spellStart"/>
-      <w:r>
-        <w:rPr>
-          <w:sz w:val="28"/>
-        </w:rPr>
-        <w:t>парсинга</w:t>
-      </w:r>
-      <w:proofErr w:type="spellEnd"/>
-      <w:r>
-        <w:rPr>
-          <w:sz w:val="28"/>
-        </w:rPr>
-        <w:t xml:space="preserve"> веб-страниц</w:t>
+        <w:t>либо с помощью парсинга веб-страниц</w:t>
       </w:r>
       <w:r>
         <w:rPr>
@@ -16068,21 +15938,7 @@
         <w:rPr>
           <w:sz w:val="28"/>
         </w:rPr>
-        <w:t xml:space="preserve">еб-сервис будет состоять из </w:t>
-      </w:r>
-      <w:proofErr w:type="spellStart"/>
-      <w:r>
-        <w:rPr>
-          <w:sz w:val="28"/>
-        </w:rPr>
-        <w:t>фронтенд</w:t>
-      </w:r>
-      <w:proofErr w:type="spellEnd"/>
-      <w:r>
-        <w:rPr>
-          <w:sz w:val="28"/>
-        </w:rPr>
-        <w:t xml:space="preserve"> и бэкенд-частей, каждая из которых играет важную роль в обеспечении функциональности системы.</w:t>
+        <w:t>еб-сервис будет состоять из фронтенд и бэкенд-частей, каждая из которых играет важную роль в обеспечении функциональности системы.</w:t>
       </w:r>
     </w:p>
     <w:p>
@@ -16094,19 +15950,11 @@
           <w:sz w:val="28"/>
         </w:rPr>
       </w:pPr>
-      <w:proofErr w:type="spellStart"/>
-      <w:r>
-        <w:rPr>
-          <w:sz w:val="28"/>
-        </w:rPr>
-        <w:t>Фронтенд</w:t>
-      </w:r>
-      <w:proofErr w:type="spellEnd"/>
-      <w:r>
-        <w:rPr>
-          <w:sz w:val="28"/>
-        </w:rPr>
-        <w:t xml:space="preserve">-часть веб-сервиса отвечает за взаимодействие с пользователем. Она будет предоставлять удобный и интуитивно понятный интерфейс, позволяющий пользователям вводить свои предпочтения, просматривать список доступных тарифов и </w:t>
+      <w:r>
+        <w:rPr>
+          <w:sz w:val="28"/>
+        </w:rPr>
+        <w:t xml:space="preserve">Фронтенд-часть веб-сервиса отвечает за взаимодействие с пользователем. Она будет предоставлять удобный и интуитивно понятный интерфейс, позволяющий пользователям вводить свои предпочтения, просматривать список доступных тарифов и </w:t>
       </w:r>
       <w:r>
         <w:rPr>
@@ -16118,21 +15966,7 @@
         <w:rPr>
           <w:sz w:val="28"/>
         </w:rPr>
-        <w:t xml:space="preserve">. Интерфейс будет адаптирован для различных устройств, обеспечивая комфортное использование как на настольных компьютерах, так и на мобильных устройствах. Основные задачи </w:t>
-      </w:r>
-      <w:proofErr w:type="spellStart"/>
-      <w:r>
-        <w:rPr>
-          <w:sz w:val="28"/>
-        </w:rPr>
-        <w:t>фронтенд</w:t>
-      </w:r>
-      <w:proofErr w:type="spellEnd"/>
-      <w:r>
-        <w:rPr>
-          <w:sz w:val="28"/>
-        </w:rPr>
-        <w:t>-части включают обработку пользовательских данных, отображение информации о тарифах и взаимодействие с бэкендом для получения актуальной информации.</w:t>
+        <w:t>. Интерфейс будет адаптирован для различных устройств, обеспечивая комфортное использование как на настольных компьютерах, так и на мобильных устройствах. Основные задачи фронтенд-части включают обработку пользовательских данных, отображение информации о тарифах и взаимодействие с бэкендом для получения актуальной информации.</w:t>
       </w:r>
     </w:p>
     <w:p>
@@ -16148,21 +15982,7 @@
         <w:rPr>
           <w:sz w:val="28"/>
         </w:rPr>
-        <w:t xml:space="preserve">Бэкенд-часть веб-сервиса будет обрабатывать запросы, поступающие от </w:t>
-      </w:r>
-      <w:proofErr w:type="spellStart"/>
-      <w:r>
-        <w:rPr>
-          <w:sz w:val="28"/>
-        </w:rPr>
-        <w:t>фронтенда</w:t>
-      </w:r>
-      <w:proofErr w:type="spellEnd"/>
-      <w:r>
-        <w:rPr>
-          <w:sz w:val="28"/>
-        </w:rPr>
-        <w:t>, выполнять необходимую бизнес-логику и взаимодействовать с базой данных. Она будет отвечать за сбор и хранение данных о тарифах мобильных операторов, анализ пользовательских предпочтений и подбор оптимальных тарифных планов. Кроме того, бэкенд будет обеспечивать безопасность данных пользователей и управлять процессами регистрации и аутентификации. Для эффективного выполнения этих задач бэкенд должен быть хорошо структурирован и оптимизирован для обработки большого объема данных и запросов</w:t>
+        <w:t>Бэкенд-часть веб-сервиса будет обрабатывать запросы, поступающие от фронтенда, выполнять необходимую бизнес-логику и взаимодействовать с базой данных. Она будет отвечать за сбор и хранение данных о тарифах мобильных операторов, анализ пользовательских предпочтений и подбор оптимальных тарифных планов. Кроме того, бэкенд будет обеспечивать безопасность данных пользователей и управлять процессами регистрации и аутентификации. Для эффективного выполнения этих задач бэкенд должен быть хорошо структурирован и оптимизирован для обработки большого объема данных и запросов</w:t>
       </w:r>
       <w:r>
         <w:rPr>
@@ -16277,7 +16097,6 @@
         <w:lastRenderedPageBreak/>
         <w:t xml:space="preserve">Пользователи </w:t>
       </w:r>
-      <w:proofErr w:type="gramStart"/>
       <w:r>
         <w:rPr>
           <w:sz w:val="28"/>
@@ -16288,14 +16107,7 @@
         <w:rPr>
           <w:sz w:val="28"/>
         </w:rPr>
-        <w:t xml:space="preserve"> это</w:t>
-      </w:r>
-      <w:proofErr w:type="gramEnd"/>
-      <w:r>
-        <w:rPr>
-          <w:sz w:val="28"/>
-        </w:rPr>
-        <w:t xml:space="preserve"> конечные потребители веб-сервиса, которые ищут наиболее подходящие тарифные планы на основе своих финансовых предпочтений и потребностей в услугах мобильной связи. Каждый пользователь может иметь уникальные требования, такие как предпочтительная цена, количество минут для звонков, объем интернет-трафика и количество </w:t>
+        <w:t xml:space="preserve"> это конечные потребители веб-сервиса, которые ищут наиболее подходящие тарифные планы на основе своих финансовых предпочтений и потребностей в услугах мобильной связи. Каждый пользователь может иметь уникальные требования, такие как предпочтительная цена, количество минут для звонков, объем интернет-трафика и количество </w:t>
       </w:r>
       <w:r>
         <w:rPr>
@@ -16326,7 +16138,6 @@
         </w:rPr>
         <w:t xml:space="preserve">Мобильные операторы </w:t>
       </w:r>
-      <w:proofErr w:type="gramStart"/>
       <w:r>
         <w:rPr>
           <w:sz w:val="28"/>
@@ -16337,14 +16148,7 @@
         <w:rPr>
           <w:sz w:val="28"/>
         </w:rPr>
-        <w:t xml:space="preserve"> это</w:t>
-      </w:r>
-      <w:proofErr w:type="gramEnd"/>
-      <w:r>
-        <w:rPr>
-          <w:sz w:val="28"/>
-        </w:rPr>
-        <w:t xml:space="preserve"> компании, предоставляющие услуги мобильной связи. Каждый оператор имеет набор тарифных планов, которые различаются по стоимости и набору предоставляемых услуг.</w:t>
+        <w:t xml:space="preserve"> это компании, предоставляющие услуги мобильной связи. Каждый оператор имеет набор тарифных планов, которые различаются по стоимости и набору предоставляемых услуг.</w:t>
       </w:r>
     </w:p>
     <w:p>
@@ -16362,7 +16166,6 @@
         </w:rPr>
         <w:t xml:space="preserve">Тарифные планы </w:t>
       </w:r>
-      <w:proofErr w:type="gramStart"/>
       <w:r>
         <w:rPr>
           <w:sz w:val="28"/>
@@ -16373,14 +16176,7 @@
         <w:rPr>
           <w:sz w:val="28"/>
         </w:rPr>
-        <w:t xml:space="preserve"> это</w:t>
-      </w:r>
-      <w:proofErr w:type="gramEnd"/>
-      <w:r>
-        <w:rPr>
-          <w:sz w:val="28"/>
-        </w:rPr>
-        <w:t xml:space="preserve"> конкретные предложения мобильных операторов, включающие в себя набор услуг (минуты, интернет-трафик, </w:t>
+        <w:t xml:space="preserve"> это конкретные предложения мобильных операторов, включающие в себя набор услуг (минуты, интернет-трафик, </w:t>
       </w:r>
       <w:r>
         <w:rPr>
@@ -16411,7 +16207,6 @@
         </w:rPr>
         <w:t xml:space="preserve">Критерии выбора тарифов </w:t>
       </w:r>
-      <w:proofErr w:type="gramStart"/>
       <w:r>
         <w:rPr>
           <w:sz w:val="28"/>
@@ -16422,14 +16217,7 @@
         <w:rPr>
           <w:sz w:val="28"/>
         </w:rPr>
-        <w:t xml:space="preserve"> это</w:t>
-      </w:r>
-      <w:proofErr w:type="gramEnd"/>
-      <w:r>
-        <w:rPr>
-          <w:sz w:val="28"/>
-        </w:rPr>
-        <w:t xml:space="preserve"> параметры, по которым пользователи выбирают наиболее подходящий тарифный план. К ним относятся цена, объем интернет-трафика, количество минут и </w:t>
+        <w:t xml:space="preserve"> это параметры, по которым пользователи выбирают наиболее подходящий тарифный план. К ним относятся цена, объем интернет-трафика, количество минут и </w:t>
       </w:r>
       <w:r>
         <w:rPr>
@@ -17047,37 +16835,12 @@
           <w:szCs w:val="28"/>
         </w:rPr>
       </w:pPr>
-      <w:proofErr w:type="spellStart"/>
-      <w:r>
-        <w:rPr>
-          <w:sz w:val="28"/>
-          <w:szCs w:val="28"/>
-        </w:rPr>
-        <w:t>Парсинг</w:t>
-      </w:r>
-      <w:proofErr w:type="spellEnd"/>
-      <w:r>
-        <w:rPr>
-          <w:sz w:val="28"/>
-          <w:szCs w:val="28"/>
-        </w:rPr>
-        <w:t xml:space="preserve"> данных: использование веб-</w:t>
-      </w:r>
-      <w:proofErr w:type="spellStart"/>
-      <w:r>
-        <w:rPr>
-          <w:sz w:val="28"/>
-          <w:szCs w:val="28"/>
-        </w:rPr>
-        <w:t>скрепинга</w:t>
-      </w:r>
-      <w:proofErr w:type="spellEnd"/>
-      <w:r>
-        <w:rPr>
-          <w:sz w:val="28"/>
-          <w:szCs w:val="28"/>
-        </w:rPr>
-        <w:t xml:space="preserve"> для извлечения данных с официальных сайтов мобильных операторов и других надежных источников. Алгоритм должен уметь идентифицировать и извлекать ключевые параметры тарифных планов, такие как</w:t>
+      <w:r>
+        <w:rPr>
+          <w:sz w:val="28"/>
+          <w:szCs w:val="28"/>
+        </w:rPr>
+        <w:t>Парсинг данных: использование веб-скрепинга для извлечения данных с официальных сайтов мобильных операторов и других надежных источников. Алгоритм должен уметь идентифицировать и извлекать ключевые параметры тарифных планов, такие как</w:t>
       </w:r>
       <w:r>
         <w:rPr>
@@ -18272,23 +18035,7 @@
           <w:szCs w:val="28"/>
         </w:rPr>
         <w:tab/>
-        <w:t>система должна быть способна масштабироваться для обработки увеличивающегося количества пользователей и данных без снижения производительности</w:t>
-      </w:r>
-      <w:proofErr w:type="gramStart"/>
-      <w:r>
-        <w:rPr>
-          <w:sz w:val="28"/>
-          <w:szCs w:val="28"/>
-        </w:rPr>
-        <w:t>.</w:t>
-      </w:r>
-      <w:proofErr w:type="gramEnd"/>
-      <w:r>
-        <w:rPr>
-          <w:sz w:val="28"/>
-          <w:szCs w:val="28"/>
-        </w:rPr>
-        <w:t xml:space="preserve"> </w:t>
+        <w:t xml:space="preserve">система должна быть способна масштабироваться для обработки увеличивающегося количества пользователей и данных без снижения производительности. </w:t>
       </w:r>
       <w:r>
         <w:rPr>
@@ -19067,25 +18814,7 @@
           <w:sz w:val="28"/>
           <w:szCs w:val="28"/>
         </w:rPr>
-        <w:t>Общая структура веб-сервиса для индивидуального подбора и сравнения тарифов мобильных операторов включает три ключевых компонента: клиентский интерфейс (Frontend), серверную часть (</w:t>
-      </w:r>
-      <w:proofErr w:type="spellStart"/>
-      <w:r>
-        <w:rPr>
-          <w:rFonts w:eastAsiaTheme="majorEastAsia"/>
-          <w:sz w:val="28"/>
-          <w:szCs w:val="28"/>
-        </w:rPr>
-        <w:t>Backend</w:t>
-      </w:r>
-      <w:proofErr w:type="spellEnd"/>
-      <w:r>
-        <w:rPr>
-          <w:rFonts w:eastAsiaTheme="majorEastAsia"/>
-          <w:sz w:val="28"/>
-          <w:szCs w:val="28"/>
-        </w:rPr>
-        <w:t>) и базу данных. Эти компоненты взаимодействуют между собой, обеспечивая полноценное функционирование системы.</w:t>
+        <w:t>Общая структура веб-сервиса для индивидуального подбора и сравнения тарифов мобильных операторов включает три ключевых компонента: клиентский интерфейс (Frontend), серверную часть (Backend) и базу данных. Эти компоненты взаимодействуют между собой, обеспечивая полноценное функционирование системы.</w:t>
       </w:r>
     </w:p>
     <w:p>
@@ -19203,25 +18932,7 @@
           <w:sz w:val="28"/>
           <w:szCs w:val="28"/>
         </w:rPr>
-        <w:t xml:space="preserve">База данных представляет собой реляционную базу данных, такую как PostgreSQL. Она хранит всю информацию о тарифных планах мобильных операторов, а также данные о пользователях и их предпочтениях. База данных структурирована и оптимизирована для быстрого выполнения запросов, что обеспечивает высокую производительность и минимальное время отклика на запросы пользователей. Информация о тарифах регулярно обновляется через интеграцию с внешними системами мобильных операторов. Это достигается за счет </w:t>
-      </w:r>
-      <w:proofErr w:type="spellStart"/>
-      <w:r>
-        <w:rPr>
-          <w:rFonts w:eastAsiaTheme="majorEastAsia"/>
-          <w:sz w:val="28"/>
-          <w:szCs w:val="28"/>
-        </w:rPr>
-        <w:t>парсинга</w:t>
-      </w:r>
-      <w:proofErr w:type="spellEnd"/>
-      <w:r>
-        <w:rPr>
-          <w:rFonts w:eastAsiaTheme="majorEastAsia"/>
-          <w:sz w:val="28"/>
-          <w:szCs w:val="28"/>
-        </w:rPr>
-        <w:t xml:space="preserve"> сайтов мобильных операторов, что позволяет поддерживать актуальность и достоверность предоставляемой информации</w:t>
+        <w:t>База данных представляет собой реляционную базу данных, такую как PostgreSQL. Она хранит всю информацию о тарифных планах мобильных операторов, а также данные о пользователях и их предпочтениях. База данных структурирована и оптимизирована для быстрого выполнения запросов, что обеспечивает высокую производительность и минимальное время отклика на запросы пользователей. Информация о тарифах регулярно обновляется через интеграцию с внешними системами мобильных операторов. Это достигается за счет парсинга сайтов мобильных операторов, что позволяет поддерживать актуальность и достоверность предоставляемой информации</w:t>
       </w:r>
       <w:r>
         <w:rPr>
@@ -19546,23 +19257,7 @@
           <w:szCs w:val="28"/>
         </w:rPr>
         <w:lastRenderedPageBreak/>
-        <w:t xml:space="preserve">База данных содержит единственную таблицу </w:t>
-      </w:r>
-      <w:proofErr w:type="spellStart"/>
-      <w:r>
-        <w:rPr>
-          <w:sz w:val="28"/>
-          <w:szCs w:val="28"/>
-        </w:rPr>
-        <w:t>rates</w:t>
-      </w:r>
-      <w:proofErr w:type="spellEnd"/>
-      <w:r>
-        <w:rPr>
-          <w:sz w:val="28"/>
-          <w:szCs w:val="28"/>
-        </w:rPr>
-        <w:t>, которая включает в себя следующие поля:</w:t>
+        <w:t>База данных содержит единственную таблицу rates, которая включает в себя следующие поля:</w:t>
       </w:r>
     </w:p>
     <w:p>
@@ -19588,38 +19283,7 @@
           <w:szCs w:val="28"/>
         </w:rPr>
         <w:tab/>
-      </w:r>
-      <w:proofErr w:type="spellStart"/>
-      <w:r>
-        <w:rPr>
-          <w:sz w:val="28"/>
-          <w:szCs w:val="28"/>
-        </w:rPr>
-        <w:t>id</w:t>
-      </w:r>
-      <w:proofErr w:type="spellEnd"/>
-      <w:r>
-        <w:rPr>
-          <w:sz w:val="28"/>
-          <w:szCs w:val="28"/>
-        </w:rPr>
-        <w:t xml:space="preserve"> (тип: </w:t>
-      </w:r>
-      <w:proofErr w:type="spellStart"/>
-      <w:r>
-        <w:rPr>
-          <w:sz w:val="28"/>
-          <w:szCs w:val="28"/>
-        </w:rPr>
-        <w:t>integer</w:t>
-      </w:r>
-      <w:proofErr w:type="spellEnd"/>
-      <w:r>
-        <w:rPr>
-          <w:sz w:val="28"/>
-          <w:szCs w:val="28"/>
-        </w:rPr>
-        <w:t>): уникальный идентификатор тарифного плана. Это поле является первичным ключом, обеспечивающим уникальность каждой записи в таблице</w:t>
+        <w:t>id (тип: integer): уникальный идентификатор тарифного плана. Это поле является первичным ключом, обеспечивающим уникальность каждой записи в таблице</w:t>
       </w:r>
       <w:r>
         <w:rPr>
@@ -19652,38 +19316,7 @@
           <w:szCs w:val="28"/>
         </w:rPr>
         <w:tab/>
-      </w:r>
-      <w:proofErr w:type="spellStart"/>
-      <w:r>
-        <w:rPr>
-          <w:sz w:val="28"/>
-          <w:szCs w:val="28"/>
-        </w:rPr>
-        <w:t>provider_name</w:t>
-      </w:r>
-      <w:proofErr w:type="spellEnd"/>
-      <w:r>
-        <w:rPr>
-          <w:sz w:val="28"/>
-          <w:szCs w:val="28"/>
-        </w:rPr>
-        <w:t xml:space="preserve"> (тип: </w:t>
-      </w:r>
-      <w:proofErr w:type="spellStart"/>
-      <w:r>
-        <w:rPr>
-          <w:sz w:val="28"/>
-          <w:szCs w:val="28"/>
-        </w:rPr>
-        <w:t>varchar</w:t>
-      </w:r>
-      <w:proofErr w:type="spellEnd"/>
-      <w:r>
-        <w:rPr>
-          <w:sz w:val="28"/>
-          <w:szCs w:val="28"/>
-        </w:rPr>
-        <w:t>): название мобильного оператора, предоставляющего тарифный план. Это поле хранит текстовые данные, представляющие название оператора</w:t>
+        <w:t>provider_name (тип: varchar): название мобильного оператора, предоставляющего тарифный план. Это поле хранит текстовые данные, представляющие название оператора</w:t>
       </w:r>
       <w:r>
         <w:rPr>
@@ -19716,38 +19349,7 @@
           <w:szCs w:val="28"/>
         </w:rPr>
         <w:tab/>
-      </w:r>
-      <w:proofErr w:type="spellStart"/>
-      <w:r>
-        <w:rPr>
-          <w:sz w:val="28"/>
-          <w:szCs w:val="28"/>
-        </w:rPr>
-        <w:t>link</w:t>
-      </w:r>
-      <w:proofErr w:type="spellEnd"/>
-      <w:r>
-        <w:rPr>
-          <w:sz w:val="28"/>
-          <w:szCs w:val="28"/>
-        </w:rPr>
-        <w:t xml:space="preserve"> (тип: </w:t>
-      </w:r>
-      <w:proofErr w:type="spellStart"/>
-      <w:r>
-        <w:rPr>
-          <w:sz w:val="28"/>
-          <w:szCs w:val="28"/>
-        </w:rPr>
-        <w:t>varchar</w:t>
-      </w:r>
-      <w:proofErr w:type="spellEnd"/>
-      <w:r>
-        <w:rPr>
-          <w:sz w:val="28"/>
-          <w:szCs w:val="28"/>
-        </w:rPr>
-        <w:t>): ссылка на официальный сайт провайдера, где можно получить дополнительную информацию о тарифе или подключить его.</w:t>
+        <w:t>link (тип: varchar): ссылка на официальный сайт провайдера, где можно получить дополнительную информацию о тарифе или подключить его.</w:t>
       </w:r>
     </w:p>
     <w:p>
@@ -19773,38 +19375,7 @@
           <w:szCs w:val="28"/>
         </w:rPr>
         <w:tab/>
-      </w:r>
-      <w:proofErr w:type="spellStart"/>
-      <w:r>
-        <w:rPr>
-          <w:sz w:val="28"/>
-          <w:szCs w:val="28"/>
-        </w:rPr>
-        <w:t>name</w:t>
-      </w:r>
-      <w:proofErr w:type="spellEnd"/>
-      <w:r>
-        <w:rPr>
-          <w:sz w:val="28"/>
-          <w:szCs w:val="28"/>
-        </w:rPr>
-        <w:t xml:space="preserve"> (тип: </w:t>
-      </w:r>
-      <w:proofErr w:type="spellStart"/>
-      <w:r>
-        <w:rPr>
-          <w:sz w:val="28"/>
-          <w:szCs w:val="28"/>
-        </w:rPr>
-        <w:t>varchar</w:t>
-      </w:r>
-      <w:proofErr w:type="spellEnd"/>
-      <w:r>
-        <w:rPr>
-          <w:sz w:val="28"/>
-          <w:szCs w:val="28"/>
-        </w:rPr>
-        <w:t>): название тарифного плана. Это поле хранит текстовые данные, представляющие название тарифа</w:t>
+        <w:t>name (тип: varchar): название тарифного плана. Это поле хранит текстовые данные, представляющие название тарифа</w:t>
       </w:r>
       <w:r>
         <w:rPr>
@@ -19837,38 +19408,7 @@
           <w:szCs w:val="28"/>
         </w:rPr>
         <w:tab/>
-      </w:r>
-      <w:proofErr w:type="spellStart"/>
-      <w:r>
-        <w:rPr>
-          <w:sz w:val="28"/>
-          <w:szCs w:val="28"/>
-        </w:rPr>
-        <w:t>price</w:t>
-      </w:r>
-      <w:proofErr w:type="spellEnd"/>
-      <w:r>
-        <w:rPr>
-          <w:sz w:val="28"/>
-          <w:szCs w:val="28"/>
-        </w:rPr>
-        <w:t xml:space="preserve"> (тип: </w:t>
-      </w:r>
-      <w:proofErr w:type="spellStart"/>
-      <w:r>
-        <w:rPr>
-          <w:sz w:val="28"/>
-          <w:szCs w:val="28"/>
-        </w:rPr>
-        <w:t>integer</w:t>
-      </w:r>
-      <w:proofErr w:type="spellEnd"/>
-      <w:r>
-        <w:rPr>
-          <w:sz w:val="28"/>
-          <w:szCs w:val="28"/>
-        </w:rPr>
-        <w:t>): стоимость тарифного плана. Это поле хранит числовые данные, представляющие цену тарифа</w:t>
+        <w:t>price (тип: integer): стоимость тарифного плана. Это поле хранит числовые данные, представляющие цену тарифа</w:t>
       </w:r>
       <w:r>
         <w:rPr>
@@ -19901,38 +19441,7 @@
           <w:szCs w:val="28"/>
         </w:rPr>
         <w:tab/>
-      </w:r>
-      <w:proofErr w:type="spellStart"/>
-      <w:r>
-        <w:rPr>
-          <w:sz w:val="28"/>
-          <w:szCs w:val="28"/>
-        </w:rPr>
-        <w:t>messages</w:t>
-      </w:r>
-      <w:proofErr w:type="spellEnd"/>
-      <w:r>
-        <w:rPr>
-          <w:sz w:val="28"/>
-          <w:szCs w:val="28"/>
-        </w:rPr>
-        <w:t xml:space="preserve"> (тип: </w:t>
-      </w:r>
-      <w:proofErr w:type="spellStart"/>
-      <w:r>
-        <w:rPr>
-          <w:sz w:val="28"/>
-          <w:szCs w:val="28"/>
-        </w:rPr>
-        <w:t>integer</w:t>
-      </w:r>
-      <w:proofErr w:type="spellEnd"/>
-      <w:r>
-        <w:rPr>
-          <w:sz w:val="28"/>
-          <w:szCs w:val="28"/>
-        </w:rPr>
-        <w:t>): количество SMS, включенных в тарифный план. Это поле хранит числовые данные, представляющие количество сообщений</w:t>
+        <w:t>messages (тип: integer): количество SMS, включенных в тарифный план. Это поле хранит числовые данные, представляющие количество сообщений</w:t>
       </w:r>
       <w:r>
         <w:rPr>
@@ -19965,38 +19474,7 @@
           <w:szCs w:val="28"/>
         </w:rPr>
         <w:tab/>
-      </w:r>
-      <w:proofErr w:type="spellStart"/>
-      <w:r>
-        <w:rPr>
-          <w:sz w:val="28"/>
-          <w:szCs w:val="28"/>
-        </w:rPr>
-        <w:t>minutes_of_call</w:t>
-      </w:r>
-      <w:proofErr w:type="spellEnd"/>
-      <w:r>
-        <w:rPr>
-          <w:sz w:val="28"/>
-          <w:szCs w:val="28"/>
-        </w:rPr>
-        <w:t xml:space="preserve"> (тип: </w:t>
-      </w:r>
-      <w:proofErr w:type="spellStart"/>
-      <w:r>
-        <w:rPr>
-          <w:sz w:val="28"/>
-          <w:szCs w:val="28"/>
-        </w:rPr>
-        <w:t>integer</w:t>
-      </w:r>
-      <w:proofErr w:type="spellEnd"/>
-      <w:r>
-        <w:rPr>
-          <w:sz w:val="28"/>
-          <w:szCs w:val="28"/>
-        </w:rPr>
-        <w:t>): количество минут разговоров, включенных в тарифный план. Это поле хранит числовые данные, представляющие количество минут</w:t>
+        <w:t>minutes_of_call (тип: integer): количество минут разговоров, включенных в тарифный план. Это поле хранит числовые данные, представляющие количество минут</w:t>
       </w:r>
       <w:r>
         <w:rPr>
@@ -20029,38 +19507,7 @@
           <w:szCs w:val="28"/>
         </w:rPr>
         <w:tab/>
-      </w:r>
-      <w:proofErr w:type="spellStart"/>
-      <w:r>
-        <w:rPr>
-          <w:sz w:val="28"/>
-          <w:szCs w:val="28"/>
-        </w:rPr>
-        <w:t>gigabytes_of_internet</w:t>
-      </w:r>
-      <w:proofErr w:type="spellEnd"/>
-      <w:r>
-        <w:rPr>
-          <w:sz w:val="28"/>
-          <w:szCs w:val="28"/>
-        </w:rPr>
-        <w:t xml:space="preserve"> (тип: </w:t>
-      </w:r>
-      <w:proofErr w:type="spellStart"/>
-      <w:r>
-        <w:rPr>
-          <w:sz w:val="28"/>
-          <w:szCs w:val="28"/>
-        </w:rPr>
-        <w:t>integer</w:t>
-      </w:r>
-      <w:proofErr w:type="spellEnd"/>
-      <w:r>
-        <w:rPr>
-          <w:sz w:val="28"/>
-          <w:szCs w:val="28"/>
-        </w:rPr>
-        <w:t>): объем интернет-трафика, включенного в тарифный план. Это поле хранит числовые данные, представляющие объем трафика в гигабайтах.</w:t>
+        <w:t>gigabytes_of_internet (тип: integer): объем интернет-трафика, включенного в тарифный план. Это поле хранит числовые данные, представляющие объем трафика в гигабайтах.</w:t>
       </w:r>
     </w:p>
     <w:p>
@@ -20096,23 +19543,7 @@
           <w:sz w:val="28"/>
           <w:szCs w:val="28"/>
         </w:rPr>
-        <w:t xml:space="preserve">Проектирование схемы базы данных является важным этапом разработки </w:t>
-      </w:r>
-      <w:proofErr w:type="spellStart"/>
-      <w:r>
-        <w:rPr>
-          <w:sz w:val="28"/>
-          <w:szCs w:val="28"/>
-        </w:rPr>
-        <w:t>Backend</w:t>
-      </w:r>
-      <w:proofErr w:type="spellEnd"/>
-      <w:r>
-        <w:rPr>
-          <w:sz w:val="28"/>
-          <w:szCs w:val="28"/>
-        </w:rPr>
-        <w:t xml:space="preserve">-части приложения, так как оно определяет структуру и организацию данных, обеспечивая их эффективное хранение и быстрый доступ. В данном случае схема базы данных спроектирована таким образом, </w:t>
+        <w:t xml:space="preserve">Проектирование схемы базы данных является важным этапом разработки Backend-части приложения, так как оно определяет структуру и организацию данных, обеспечивая их эффективное хранение и быстрый доступ. В данном случае схема базы данных спроектирована таким образом, </w:t>
       </w:r>
       <w:r>
         <w:rPr>
@@ -20252,39 +19683,7 @@
           <w:sz w:val="28"/>
           <w:szCs w:val="28"/>
         </w:rPr>
-        <w:t xml:space="preserve">Для разработки </w:t>
-      </w:r>
-      <w:proofErr w:type="spellStart"/>
-      <w:r>
-        <w:rPr>
-          <w:sz w:val="28"/>
-          <w:szCs w:val="28"/>
-        </w:rPr>
-        <w:t>Backend</w:t>
-      </w:r>
-      <w:proofErr w:type="spellEnd"/>
-      <w:r>
-        <w:rPr>
-          <w:sz w:val="28"/>
-          <w:szCs w:val="28"/>
-        </w:rPr>
-        <w:t>-части веб-сервиса был выбран фреймворк Spring Boot. Это решение было принято по нескольким причинам. Во-первых, Spring Boot предоставляет модульную архитектуру, которая позволяет создавать структурированные приложения, использующие архитектуру MVC (Model-View-</w:t>
-      </w:r>
-      <w:proofErr w:type="spellStart"/>
-      <w:r>
-        <w:rPr>
-          <w:sz w:val="28"/>
-          <w:szCs w:val="28"/>
-        </w:rPr>
-        <w:t>Controller</w:t>
-      </w:r>
-      <w:proofErr w:type="spellEnd"/>
-      <w:r>
-        <w:rPr>
-          <w:sz w:val="28"/>
-          <w:szCs w:val="28"/>
-        </w:rPr>
-        <w:t>). Это способствует лучшему разделению логики приложения и упрощает его поддержку и масштабирование. Во-вторых, Spring Boot обладает богатой экосистемой различных библиотек и инструментов, которые упрощают процесс разработки веб-сервиса. Если в самом Spring Boot отсутствует необходимая библиотека, можно легко найти и интегрировать сторонние библиотеки для Java</w:t>
+        <w:t>Для разработки Backend-части веб-сервиса был выбран фреймворк Spring Boot. Это решение было принято по нескольким причинам. Во-первых, Spring Boot предоставляет модульную архитектуру, которая позволяет создавать структурированные приложения, использующие архитектуру MVC (Model-View-Controller). Это способствует лучшему разделению логики приложения и упрощает его поддержку и масштабирование. Во-вторых, Spring Boot обладает богатой экосистемой различных библиотек и инструментов, которые упрощают процесс разработки веб-сервиса. Если в самом Spring Boot отсутствует необходимая библиотека, можно легко найти и интегрировать сторонние библиотеки для Java</w:t>
       </w:r>
       <w:r>
         <w:rPr>
@@ -20335,55 +19734,7 @@
           <w:sz w:val="28"/>
           <w:szCs w:val="28"/>
         </w:rPr>
-        <w:t xml:space="preserve">Для управления зависимостями и сборки проекта используется </w:t>
-      </w:r>
-      <w:proofErr w:type="spellStart"/>
-      <w:r>
-        <w:rPr>
-          <w:sz w:val="28"/>
-          <w:szCs w:val="28"/>
-        </w:rPr>
-        <w:t>Maven</w:t>
-      </w:r>
-      <w:proofErr w:type="spellEnd"/>
-      <w:r>
-        <w:rPr>
-          <w:sz w:val="28"/>
-          <w:szCs w:val="28"/>
-        </w:rPr>
-        <w:t xml:space="preserve">, что обеспечивает простоту и удобство управления проектом. </w:t>
-      </w:r>
-      <w:proofErr w:type="spellStart"/>
-      <w:r>
-        <w:rPr>
-          <w:sz w:val="28"/>
-          <w:szCs w:val="28"/>
-        </w:rPr>
-        <w:t>Maven</w:t>
-      </w:r>
-      <w:proofErr w:type="spellEnd"/>
-      <w:r>
-        <w:rPr>
-          <w:sz w:val="28"/>
-          <w:szCs w:val="28"/>
-        </w:rPr>
-        <w:t xml:space="preserve"> позволяет автоматически загружать и обновлять библиотеки, необходимые для проекта, а также упрощает процесс сборки и развертывания приложения. Благодаря </w:t>
-      </w:r>
-      <w:proofErr w:type="spellStart"/>
-      <w:r>
-        <w:rPr>
-          <w:sz w:val="28"/>
-          <w:szCs w:val="28"/>
-        </w:rPr>
-        <w:t>Maven</w:t>
-      </w:r>
-      <w:proofErr w:type="spellEnd"/>
-      <w:r>
-        <w:rPr>
-          <w:sz w:val="28"/>
-          <w:szCs w:val="28"/>
-        </w:rPr>
-        <w:t>, разработка становится более организованной и эффективной, так как все зависимости и конфигурации управляются централизованно.</w:t>
+        <w:t>Для управления зависимостями и сборки проекта используется Maven, что обеспечивает простоту и удобство управления проектом. Maven позволяет автоматически загружать и обновлять библиотеки, необходимые для проекта, а также упрощает процесс сборки и развертывания приложения. Благодаря Maven, разработка становится более организованной и эффективной, так как все зависимости и конфигурации управляются централизованно.</w:t>
       </w:r>
     </w:p>
     <w:p>
@@ -20401,23 +19752,7 @@
           <w:sz w:val="28"/>
           <w:szCs w:val="28"/>
         </w:rPr>
-        <w:t xml:space="preserve">Таким образом, использование Spring Boot и </w:t>
-      </w:r>
-      <w:proofErr w:type="spellStart"/>
-      <w:r>
-        <w:rPr>
-          <w:sz w:val="28"/>
-          <w:szCs w:val="28"/>
-        </w:rPr>
-        <w:t>Maven</w:t>
-      </w:r>
-      <w:proofErr w:type="spellEnd"/>
-      <w:r>
-        <w:rPr>
-          <w:sz w:val="28"/>
-          <w:szCs w:val="28"/>
-        </w:rPr>
-        <w:t xml:space="preserve"> для разработки серверной части позволяет создавать надежное, масштабируемое и удобное в использовании веб-приложение, отвечающее современным стандартам и требованиям.</w:t>
+        <w:t>Таким образом, использование Spring Boot и Maven для разработки серверной части позволяет создавать надежное, масштабируемое и удобное в использовании веб-приложение, отвечающее современным стандартам и требованиям.</w:t>
       </w:r>
     </w:p>
     <w:p>
@@ -20491,23 +19826,7 @@
           <w:sz w:val="28"/>
           <w:szCs w:val="28"/>
         </w:rPr>
-        <w:t xml:space="preserve">Взаимодействие веб-сервиса с базой данных осуществляется через DAO (Data Access Object) классы, которые интегрированы в архитектуру Spring Boot. Этот подход позволяет четко отделить бизнес-логику приложения от операций с базой данных, что улучшает читаемость и </w:t>
-      </w:r>
-      <w:proofErr w:type="spellStart"/>
-      <w:r>
-        <w:rPr>
-          <w:sz w:val="28"/>
-          <w:szCs w:val="28"/>
-        </w:rPr>
-        <w:t>поддерживаемость</w:t>
-      </w:r>
-      <w:proofErr w:type="spellEnd"/>
-      <w:r>
-        <w:rPr>
-          <w:sz w:val="28"/>
-          <w:szCs w:val="28"/>
-        </w:rPr>
-        <w:t xml:space="preserve"> кода.</w:t>
+        <w:t>Взаимодействие веб-сервиса с базой данных осуществляется через DAO (Data Access Object) классы, которые интегрированы в архитектуру Spring Boot. Этот подход позволяет четко отделить бизнес-логику приложения от операций с базой данных, что улучшает читаемость и поддерживаемость кода.</w:t>
       </w:r>
     </w:p>
     <w:p>
@@ -20551,168 +19870,15 @@
           <w:szCs w:val="28"/>
         </w:rPr>
         <w:tab/>
-        <w:t>модель данных: определяются классы сущностей (</w:t>
-      </w:r>
-      <w:proofErr w:type="spellStart"/>
-      <w:r>
-        <w:rPr>
-          <w:sz w:val="28"/>
-          <w:szCs w:val="28"/>
-        </w:rPr>
-        <w:t>Entities</w:t>
-      </w:r>
-      <w:proofErr w:type="spellEnd"/>
-      <w:r>
-        <w:rPr>
-          <w:sz w:val="28"/>
-          <w:szCs w:val="28"/>
-        </w:rPr>
-        <w:t xml:space="preserve">), которые соответствуют таблицам базы данных. В нашем случае это класс Rate, который соответствует таблице </w:t>
-      </w:r>
-      <w:proofErr w:type="spellStart"/>
-      <w:r>
-        <w:rPr>
-          <w:sz w:val="28"/>
-          <w:szCs w:val="28"/>
-        </w:rPr>
-        <w:t>rates</w:t>
-      </w:r>
-      <w:proofErr w:type="spellEnd"/>
-      <w:r>
-        <w:rPr>
-          <w:sz w:val="28"/>
-          <w:szCs w:val="28"/>
-        </w:rPr>
-        <w:t xml:space="preserve"> и включает такие поля, как </w:t>
-      </w:r>
-      <w:proofErr w:type="spellStart"/>
-      <w:r>
-        <w:rPr>
-          <w:sz w:val="28"/>
-          <w:szCs w:val="28"/>
-        </w:rPr>
-        <w:t>id</w:t>
-      </w:r>
-      <w:proofErr w:type="spellEnd"/>
-      <w:r>
-        <w:rPr>
-          <w:sz w:val="28"/>
-          <w:szCs w:val="28"/>
-        </w:rPr>
-        <w:t xml:space="preserve">, </w:t>
-      </w:r>
-      <w:proofErr w:type="spellStart"/>
-      <w:r>
-        <w:rPr>
-          <w:sz w:val="28"/>
-          <w:szCs w:val="28"/>
-        </w:rPr>
-        <w:t>provider_name</w:t>
-      </w:r>
-      <w:proofErr w:type="spellEnd"/>
-      <w:r>
-        <w:rPr>
-          <w:sz w:val="28"/>
-          <w:szCs w:val="28"/>
-        </w:rPr>
-        <w:t xml:space="preserve">, </w:t>
-      </w:r>
-      <w:proofErr w:type="spellStart"/>
-      <w:r>
-        <w:rPr>
-          <w:sz w:val="28"/>
-          <w:szCs w:val="28"/>
-        </w:rPr>
-        <w:t>link</w:t>
-      </w:r>
-      <w:proofErr w:type="spellEnd"/>
-      <w:r>
-        <w:rPr>
-          <w:sz w:val="28"/>
-          <w:szCs w:val="28"/>
-        </w:rPr>
-        <w:t xml:space="preserve">, </w:t>
-      </w:r>
-      <w:proofErr w:type="spellStart"/>
-      <w:r>
-        <w:rPr>
-          <w:sz w:val="28"/>
-          <w:szCs w:val="28"/>
-        </w:rPr>
-        <w:t>name</w:t>
-      </w:r>
-      <w:proofErr w:type="spellEnd"/>
-      <w:r>
-        <w:rPr>
-          <w:sz w:val="28"/>
-          <w:szCs w:val="28"/>
-        </w:rPr>
-        <w:t xml:space="preserve">, </w:t>
-      </w:r>
-      <w:proofErr w:type="spellStart"/>
-      <w:r>
-        <w:rPr>
-          <w:sz w:val="28"/>
-          <w:szCs w:val="28"/>
-        </w:rPr>
-        <w:t>price</w:t>
-      </w:r>
-      <w:proofErr w:type="spellEnd"/>
-      <w:r>
-        <w:rPr>
-          <w:sz w:val="28"/>
-          <w:szCs w:val="28"/>
-        </w:rPr>
-        <w:t xml:space="preserve">, </w:t>
-      </w:r>
-      <w:proofErr w:type="spellStart"/>
-      <w:r>
-        <w:rPr>
-          <w:sz w:val="28"/>
-          <w:szCs w:val="28"/>
-        </w:rPr>
-        <w:t>messages</w:t>
-      </w:r>
-      <w:proofErr w:type="spellEnd"/>
-      <w:r>
-        <w:rPr>
-          <w:sz w:val="28"/>
-          <w:szCs w:val="28"/>
-        </w:rPr>
-        <w:t xml:space="preserve">, </w:t>
-      </w:r>
-      <w:proofErr w:type="spellStart"/>
-      <w:r>
-        <w:rPr>
-          <w:sz w:val="28"/>
-          <w:szCs w:val="28"/>
-        </w:rPr>
-        <w:t>minutes_of_call</w:t>
-      </w:r>
-      <w:proofErr w:type="spellEnd"/>
-      <w:r>
-        <w:rPr>
-          <w:sz w:val="28"/>
-          <w:szCs w:val="28"/>
-        </w:rPr>
-        <w:t xml:space="preserve"> и </w:t>
-      </w:r>
-      <w:proofErr w:type="spellStart"/>
+        <w:t xml:space="preserve">модель данных: определяются классы сущностей (Entities), которые соответствуют таблицам базы данных. В нашем случае это класс Rate, который соответствует таблице rates и включает такие поля, как id, provider_name, link, name, price, messages, minutes_of_call и </w:t>
+      </w:r>
       <w:r>
         <w:rPr>
           <w:sz w:val="28"/>
           <w:szCs w:val="28"/>
         </w:rPr>
         <w:lastRenderedPageBreak/>
-        <w:t>gigabytes_of_internet</w:t>
-      </w:r>
-      <w:proofErr w:type="spellEnd"/>
-      <w:r>
-        <w:rPr>
-          <w:sz w:val="28"/>
-          <w:szCs w:val="28"/>
-        </w:rPr>
-        <w:t>. Эти поля аннотируются с помощью JPA-аннотаций для указания их соответствия столбцам базы данных;</w:t>
+        <w:t>gigabytes_of_internet. Эти поля аннотируются с помощью JPA-аннотаций для указания их соответствия столбцам базы данных;</w:t>
       </w:r>
     </w:p>
     <w:p>
@@ -20752,71 +19918,7 @@
           <w:sz w:val="28"/>
           <w:szCs w:val="28"/>
         </w:rPr>
-        <w:t>ля каждой сущности создается соответствующий DAO класс, который отвечает за выполнение операций с базой данных. Эти классы включают методы для выполнения операций CRUD (</w:t>
-      </w:r>
-      <w:proofErr w:type="spellStart"/>
-      <w:r>
-        <w:rPr>
-          <w:sz w:val="28"/>
-          <w:szCs w:val="28"/>
-        </w:rPr>
-        <w:t>Create</w:t>
-      </w:r>
-      <w:proofErr w:type="spellEnd"/>
-      <w:r>
-        <w:rPr>
-          <w:sz w:val="28"/>
-          <w:szCs w:val="28"/>
-        </w:rPr>
-        <w:t xml:space="preserve">, </w:t>
-      </w:r>
-      <w:proofErr w:type="spellStart"/>
-      <w:r>
-        <w:rPr>
-          <w:sz w:val="28"/>
-          <w:szCs w:val="28"/>
-        </w:rPr>
-        <w:t>Read</w:t>
-      </w:r>
-      <w:proofErr w:type="spellEnd"/>
-      <w:r>
-        <w:rPr>
-          <w:sz w:val="28"/>
-          <w:szCs w:val="28"/>
-        </w:rPr>
-        <w:t xml:space="preserve">, Update, </w:t>
-      </w:r>
-      <w:proofErr w:type="spellStart"/>
-      <w:r>
-        <w:rPr>
-          <w:sz w:val="28"/>
-          <w:szCs w:val="28"/>
-        </w:rPr>
-        <w:t>Delete</w:t>
-      </w:r>
-      <w:proofErr w:type="spellEnd"/>
-      <w:r>
-        <w:rPr>
-          <w:sz w:val="28"/>
-          <w:szCs w:val="28"/>
-        </w:rPr>
-        <w:t xml:space="preserve">). Например, класс </w:t>
-      </w:r>
-      <w:proofErr w:type="spellStart"/>
-      <w:r>
-        <w:rPr>
-          <w:sz w:val="28"/>
-          <w:szCs w:val="28"/>
-        </w:rPr>
-        <w:t>RateDAO</w:t>
-      </w:r>
-      <w:proofErr w:type="spellEnd"/>
-      <w:r>
-        <w:rPr>
-          <w:sz w:val="28"/>
-          <w:szCs w:val="28"/>
-        </w:rPr>
-        <w:t xml:space="preserve"> будет содержать методы для добавления, обновления, удаления и поиска тарифных планов;</w:t>
+        <w:t>ля каждой сущности создается соответствующий DAO класс, который отвечает за выполнение операций с базой данных. Эти классы включают методы для выполнения операций CRUD (Create, Read, Update, Delete). Например, класс RateDAO будет содержать методы для добавления, обновления, удаления и поиска тарифных планов;</w:t>
       </w:r>
     </w:p>
     <w:p>
@@ -20856,25 +19958,7 @@
           <w:sz w:val="28"/>
           <w:szCs w:val="28"/>
         </w:rPr>
-        <w:t xml:space="preserve"> конфигурации Spring определяется настройка для подключения к базе данных, а также создание и управление экземплярами DAO классов. Spring Boot автоматически конфигурирует подключение к базе данных с использованием параметров, указанных в файле настроек приложения </w:t>
-      </w:r>
-      <w:proofErr w:type="spellStart"/>
-      <w:proofErr w:type="gramStart"/>
-      <w:r>
-        <w:rPr>
-          <w:sz w:val="28"/>
-          <w:szCs w:val="28"/>
-        </w:rPr>
-        <w:t>application.properties</w:t>
-      </w:r>
-      <w:proofErr w:type="spellEnd"/>
-      <w:proofErr w:type="gramEnd"/>
-      <w:r>
-        <w:rPr>
-          <w:sz w:val="28"/>
-          <w:szCs w:val="28"/>
-        </w:rPr>
-        <w:t>;</w:t>
+        <w:t xml:space="preserve"> конфигурации Spring определяется настройка для подключения к базе данных, а также создание и управление экземплярами DAO классов. Spring Boot автоматически конфигурирует подключение к базе данных с использованием параметров, указанных в файле настроек приложения application.properties;</w:t>
       </w:r>
     </w:p>
     <w:p>
@@ -20900,23 +19984,7 @@
           <w:szCs w:val="28"/>
         </w:rPr>
         <w:tab/>
-        <w:t xml:space="preserve">сервисный слой: в сервисном слое определяется бизнес-логика для работы с данными. Классы сервиса используют DAO классы для взаимодействия с базой данных. Например, класс </w:t>
-      </w:r>
-      <w:proofErr w:type="spellStart"/>
-      <w:r>
-        <w:rPr>
-          <w:sz w:val="28"/>
-          <w:szCs w:val="28"/>
-        </w:rPr>
-        <w:t>RateService</w:t>
-      </w:r>
-      <w:proofErr w:type="spellEnd"/>
-      <w:r>
-        <w:rPr>
-          <w:sz w:val="28"/>
-          <w:szCs w:val="28"/>
-        </w:rPr>
-        <w:t xml:space="preserve"> может содержать методы для поиска тарифов по заданным критериям, обновления информации о тарифах и удаления устаревших данных</w:t>
+        <w:t>сервисный слой: в сервисном слое определяется бизнес-логика для работы с данными. Классы сервиса используют DAO классы для взаимодействия с базой данных. Например, класс RateService может содержать методы для поиска тарифов по заданным критериям, обновления информации о тарифах и удаления устаревших данных</w:t>
       </w:r>
       <w:r>
         <w:rPr>
@@ -20941,23 +20009,7 @@
           <w:sz w:val="28"/>
           <w:szCs w:val="28"/>
         </w:rPr>
-        <w:t xml:space="preserve">Контроллеры: В контроллерах реализуются конечные точки API, которые обрабатывают HTTP-запросы от клиентской части. Контроллеры используют сервисы для выполнения необходимой бизнес-логики и взаимодействия с базой данных. Например, </w:t>
-      </w:r>
-      <w:proofErr w:type="spellStart"/>
-      <w:r>
-        <w:rPr>
-          <w:sz w:val="28"/>
-          <w:szCs w:val="28"/>
-        </w:rPr>
-        <w:t>RateController</w:t>
-      </w:r>
-      <w:proofErr w:type="spellEnd"/>
-      <w:r>
-        <w:rPr>
-          <w:sz w:val="28"/>
-          <w:szCs w:val="28"/>
-        </w:rPr>
-        <w:t xml:space="preserve"> может содержать методы для получения списка тарифов по заданным критериям, добавления нового тарифа или обновления существующего.</w:t>
+        <w:t>Контроллеры: В контроллерах реализуются конечные точки API, которые обрабатывают HTTP-запросы от клиентской части. Контроллеры используют сервисы для выполнения необходимой бизнес-логики и взаимодействия с базой данных. Например, RateController может содержать методы для получения списка тарифов по заданным критериям, добавления нового тарифа или обновления существующего.</w:t>
       </w:r>
     </w:p>
     <w:p>
@@ -21389,23 +20441,7 @@
           <w:sz w:val="28"/>
           <w:szCs w:val="28"/>
         </w:rPr>
-        <w:t xml:space="preserve">Проектирование парсера, как и базы данных, является необходимым в рамках разработки веб-сервиса для подбора и сравнения тарифов мобильных операторов, поскольку он отвечает за сбор и обработку данных с веб-сайтов операторов. Для реализации парсера используется библиотека </w:t>
-      </w:r>
-      <w:proofErr w:type="spellStart"/>
-      <w:r>
-        <w:rPr>
-          <w:sz w:val="28"/>
-          <w:szCs w:val="28"/>
-        </w:rPr>
-        <w:t>Jsoup</w:t>
-      </w:r>
-      <w:proofErr w:type="spellEnd"/>
-      <w:r>
-        <w:rPr>
-          <w:sz w:val="28"/>
-          <w:szCs w:val="28"/>
-        </w:rPr>
-        <w:t>, которая предоставляет мощные инструменты для работы с HTML и упрощает процесс извлечения данных из веб-страниц.</w:t>
+        <w:t>Проектирование парсера, как и базы данных, является необходимым в рамках разработки веб-сервиса для подбора и сравнения тарифов мобильных операторов, поскольку он отвечает за сбор и обработку данных с веб-сайтов операторов. Для реализации парсера используется библиотека Jsoup, которая предоставляет мощные инструменты для работы с HTML и упрощает процесс извлечения данных из веб-страниц.</w:t>
       </w:r>
     </w:p>
     <w:p>
@@ -21418,79 +20454,13 @@
           <w:szCs w:val="28"/>
         </w:rPr>
       </w:pPr>
-      <w:proofErr w:type="spellStart"/>
-      <w:r>
-        <w:rPr>
-          <w:sz w:val="28"/>
-          <w:szCs w:val="28"/>
-        </w:rPr>
-        <w:t>Jsoup</w:t>
-      </w:r>
-      <w:proofErr w:type="spellEnd"/>
-      <w:r>
-        <w:rPr>
-          <w:sz w:val="28"/>
-          <w:szCs w:val="28"/>
-        </w:rPr>
-        <w:t xml:space="preserve"> </w:t>
-      </w:r>
-      <w:proofErr w:type="gramStart"/>
-      <w:r>
-        <w:rPr>
-          <w:sz w:val="28"/>
-          <w:szCs w:val="28"/>
-        </w:rPr>
-        <w:t>- это</w:t>
-      </w:r>
-      <w:proofErr w:type="gramEnd"/>
-      <w:r>
-        <w:rPr>
-          <w:sz w:val="28"/>
-          <w:szCs w:val="28"/>
-        </w:rPr>
-        <w:t xml:space="preserve"> Java-библиотека, которая позволяет эффективно </w:t>
-      </w:r>
-      <w:proofErr w:type="spellStart"/>
-      <w:r>
-        <w:rPr>
-          <w:sz w:val="28"/>
-          <w:szCs w:val="28"/>
-        </w:rPr>
-        <w:t>парсить</w:t>
-      </w:r>
-      <w:proofErr w:type="spellEnd"/>
-      <w:r>
-        <w:rPr>
-          <w:sz w:val="28"/>
-          <w:szCs w:val="28"/>
-        </w:rPr>
-        <w:t xml:space="preserve"> HTML и извлекать необходимую информацию. Прежде всего, необходимо подключить </w:t>
-      </w:r>
-      <w:proofErr w:type="spellStart"/>
-      <w:r>
-        <w:rPr>
-          <w:sz w:val="28"/>
-          <w:szCs w:val="28"/>
-        </w:rPr>
-        <w:t>Jsoup</w:t>
-      </w:r>
-      <w:proofErr w:type="spellEnd"/>
-      <w:r>
-        <w:rPr>
-          <w:sz w:val="28"/>
-          <w:szCs w:val="28"/>
-        </w:rPr>
-        <w:t xml:space="preserve"> к проекту, добавив соответствующую зависимость в файл сборки проекта pom.xml для </w:t>
-      </w:r>
-      <w:proofErr w:type="spellStart"/>
-      <w:r>
-        <w:rPr>
-          <w:sz w:val="28"/>
-          <w:szCs w:val="28"/>
-        </w:rPr>
-        <w:t>Maven</w:t>
-      </w:r>
-      <w:proofErr w:type="spellEnd"/>
+      <w:r>
+        <w:rPr>
+          <w:sz w:val="28"/>
+          <w:szCs w:val="28"/>
+        </w:rPr>
+        <w:t>Jsoup - это Java-библиотека, которая позволяет эффективно парсить HTML и извлекать необходимую информацию. Прежде всего, необходимо подключить Jsoup к проекту, добавив соответствующую зависимость в файл сборки проекта pom.xml для Maven</w:t>
+      </w:r>
       <w:r>
         <w:rPr>
           <w:sz w:val="28"/>
@@ -21521,23 +20491,7 @@
           <w:sz w:val="28"/>
           <w:szCs w:val="28"/>
         </w:rPr>
-        <w:t xml:space="preserve">Затем необходимо определить все целевые страницы для </w:t>
-      </w:r>
-      <w:proofErr w:type="spellStart"/>
-      <w:r>
-        <w:rPr>
-          <w:sz w:val="28"/>
-          <w:szCs w:val="28"/>
-        </w:rPr>
-        <w:t>парсинга</w:t>
-      </w:r>
-      <w:proofErr w:type="spellEnd"/>
-      <w:r>
-        <w:rPr>
-          <w:sz w:val="28"/>
-          <w:szCs w:val="28"/>
-        </w:rPr>
-        <w:t xml:space="preserve">. Иными словами, на этом этапе определяются веб-страницы мобильных операторов, с которых будет собираться информация о тарифных планах. Важно самостоятельно проанализировать HTML-структуру этих страниц, чтобы понять, где находятся необходимые данные и затем реализовать это в </w:t>
+        <w:t xml:space="preserve">Затем необходимо определить все целевые страницы для парсинга. Иными словами, на этом этапе определяются веб-страницы мобильных операторов, с которых будет собираться информация о тарифных планах. Важно самостоятельно проанализировать HTML-структуру этих страниц, чтобы понять, где находятся необходимые данные и затем реализовать это в </w:t>
       </w:r>
       <w:r>
         <w:rPr>
@@ -21559,23 +20513,7 @@
           <w:sz w:val="28"/>
           <w:szCs w:val="28"/>
         </w:rPr>
-        <w:t xml:space="preserve">Определение целевых страниц для </w:t>
-      </w:r>
-      <w:proofErr w:type="spellStart"/>
-      <w:r>
-        <w:rPr>
-          <w:sz w:val="28"/>
-          <w:szCs w:val="28"/>
-        </w:rPr>
-        <w:t>парсинга</w:t>
-      </w:r>
-      <w:proofErr w:type="spellEnd"/>
-      <w:r>
-        <w:rPr>
-          <w:sz w:val="28"/>
-          <w:szCs w:val="28"/>
-        </w:rPr>
-        <w:t xml:space="preserve"> и последующий анализ их HTML-структуры являются критически важными этапами в разработке веб-сервиса для подбора и сравнения тарифов мобильных операторов. Грамотное выполнение этих шагов позволяет обеспечить точность и актуальность собираемой информации, что является основой для создания эффективного и полезного инструмента для пользователей.</w:t>
+        <w:t>Определение целевых страниц для парсинга и последующий анализ их HTML-структуры являются критически важными этапами в разработке веб-сервиса для подбора и сравнения тарифов мобильных операторов. Грамотное выполнение этих шагов позволяет обеспечить точность и актуальность собираемой информации, что является основой для создания эффективного и полезного инструмента для пользователей.</w:t>
       </w:r>
     </w:p>
     <w:p>
@@ -21595,7 +20533,6 @@
         </w:rPr>
         <w:t xml:space="preserve">Работа с </w:t>
       </w:r>
-      <w:proofErr w:type="spellStart"/>
       <w:r>
         <w:rPr>
           <w:sz w:val="28"/>
@@ -21604,7 +20541,6 @@
         </w:rPr>
         <w:t>Jsoup</w:t>
       </w:r>
-      <w:proofErr w:type="spellEnd"/>
       <w:r>
         <w:rPr>
           <w:sz w:val="28"/>
@@ -21680,7 +20616,6 @@
         </w:rPr>
         <w:t xml:space="preserve">-код страницы. Это можно сделать с помощью метода </w:t>
       </w:r>
-      <w:proofErr w:type="spellStart"/>
       <w:r>
         <w:rPr>
           <w:sz w:val="28"/>
@@ -21689,7 +20624,6 @@
         </w:rPr>
         <w:t>Jsoup</w:t>
       </w:r>
-      <w:proofErr w:type="spellEnd"/>
       <w:r>
         <w:rPr>
           <w:sz w:val="28"/>
@@ -21712,7 +20646,6 @@
         </w:rPr>
         <w:t>(</w:t>
       </w:r>
-      <w:proofErr w:type="spellStart"/>
       <w:r>
         <w:rPr>
           <w:sz w:val="28"/>
@@ -21721,8 +20654,6 @@
         </w:rPr>
         <w:t>url</w:t>
       </w:r>
-      <w:proofErr w:type="spellEnd"/>
-      <w:proofErr w:type="gramStart"/>
       <w:r>
         <w:rPr>
           <w:sz w:val="28"/>
@@ -21738,29 +20669,12 @@
         </w:rPr>
         <w:t>get</w:t>
       </w:r>
-      <w:proofErr w:type="gramEnd"/>
-      <w:r>
-        <w:rPr>
-          <w:sz w:val="28"/>
-          <w:szCs w:val="28"/>
-        </w:rPr>
-        <w:t xml:space="preserve">(), который загружает и </w:t>
-      </w:r>
-      <w:proofErr w:type="spellStart"/>
-      <w:r>
-        <w:rPr>
-          <w:sz w:val="28"/>
-          <w:szCs w:val="28"/>
-        </w:rPr>
-        <w:t>парсит</w:t>
-      </w:r>
-      <w:proofErr w:type="spellEnd"/>
-      <w:r>
-        <w:rPr>
-          <w:sz w:val="28"/>
-          <w:szCs w:val="28"/>
-        </w:rPr>
-        <w:t xml:space="preserve"> </w:t>
+      <w:r>
+        <w:rPr>
+          <w:sz w:val="28"/>
+          <w:szCs w:val="28"/>
+        </w:rPr>
+        <w:t xml:space="preserve">(), который загружает и парсит </w:t>
       </w:r>
       <w:r>
         <w:rPr>
@@ -21837,7 +20751,6 @@
         </w:rPr>
         <w:t xml:space="preserve">-страницы необходимо выбрать элементы, содержащие информацию о тарифах. Это можно сделать с помощью методов </w:t>
       </w:r>
-      <w:proofErr w:type="spellStart"/>
       <w:r>
         <w:rPr>
           <w:sz w:val="28"/>
@@ -21846,7 +20759,6 @@
         </w:rPr>
         <w:t>Jsoup</w:t>
       </w:r>
-      <w:proofErr w:type="spellEnd"/>
       <w:r>
         <w:rPr>
           <w:sz w:val="28"/>
@@ -21854,7 +20766,6 @@
         </w:rPr>
         <w:t xml:space="preserve"> для выбора элементов, таких как </w:t>
       </w:r>
-      <w:proofErr w:type="gramStart"/>
       <w:r>
         <w:rPr>
           <w:sz w:val="28"/>
@@ -21868,15 +20779,7 @@
           <w:sz w:val="28"/>
           <w:szCs w:val="28"/>
         </w:rPr>
-        <w:t>(</w:t>
-      </w:r>
-      <w:proofErr w:type="gramEnd"/>
-      <w:r>
-        <w:rPr>
-          <w:sz w:val="28"/>
-          <w:szCs w:val="28"/>
-        </w:rPr>
-        <w:t xml:space="preserve">), которые используют </w:t>
+        <w:t xml:space="preserve">(), которые используют </w:t>
       </w:r>
       <w:r>
         <w:rPr>
@@ -21960,23 +20863,7 @@
           <w:sz w:val="28"/>
           <w:szCs w:val="28"/>
         </w:rPr>
-        <w:t xml:space="preserve">Для обеспечения актуальности данных процесс </w:t>
-      </w:r>
-      <w:proofErr w:type="spellStart"/>
-      <w:r>
-        <w:rPr>
-          <w:sz w:val="28"/>
-          <w:szCs w:val="28"/>
-        </w:rPr>
-        <w:t>парсинга</w:t>
-      </w:r>
-      <w:proofErr w:type="spellEnd"/>
-      <w:r>
-        <w:rPr>
-          <w:sz w:val="28"/>
-          <w:szCs w:val="28"/>
-        </w:rPr>
-        <w:t xml:space="preserve"> необходимо автоматизировать. Это можно сделать, настроив регулярное выполнение парсера с помощью встроенных средств </w:t>
+        <w:t xml:space="preserve">Для обеспечения актуальности данных процесс парсинга необходимо автоматизировать. Это можно сделать, настроив регулярное выполнение парсера с помощью встроенных средств </w:t>
       </w:r>
       <w:r>
         <w:rPr>
@@ -22014,23 +20901,7 @@
           <w:sz w:val="28"/>
           <w:szCs w:val="28"/>
         </w:rPr>
-        <w:t xml:space="preserve">В случае исправного извлечения тарифов с сайтов операторов, необходимо удалить из базы данных тарифы, оставшиеся с момента прошлого </w:t>
-      </w:r>
-      <w:proofErr w:type="spellStart"/>
-      <w:r>
-        <w:rPr>
-          <w:sz w:val="28"/>
-          <w:szCs w:val="28"/>
-        </w:rPr>
-        <w:t>парсинга</w:t>
-      </w:r>
-      <w:proofErr w:type="spellEnd"/>
-      <w:r>
-        <w:rPr>
-          <w:sz w:val="28"/>
-          <w:szCs w:val="28"/>
-        </w:rPr>
-        <w:t>. Извлеченные и обработанные данные о тарифах сохраняются в базе данных для дальнейшего использования и анализа.</w:t>
+        <w:t>В случае исправного извлечения тарифов с сайтов операторов, необходимо удалить из базы данных тарифы, оставшиеся с момента прошлого парсинга. Извлеченные и обработанные данные о тарифах сохраняются в базе данных для дальнейшего использования и анализа.</w:t>
       </w:r>
     </w:p>
     <w:p>
@@ -22216,103 +21087,7 @@
           <w:sz w:val="28"/>
           <w:szCs w:val="28"/>
         </w:rPr>
-        <w:t xml:space="preserve">Диаграмма классов приложения иллюстрирует архитектуру и взаимодействие ключевых компонентов системы, предназначенной для выбора тарифов мобильных операторов. В этом приложении задействованы следующие основные классы: </w:t>
-      </w:r>
-      <w:proofErr w:type="spellStart"/>
-      <w:r>
-        <w:rPr>
-          <w:sz w:val="28"/>
-          <w:szCs w:val="28"/>
-        </w:rPr>
-        <w:t>RatesModel</w:t>
-      </w:r>
-      <w:proofErr w:type="spellEnd"/>
-      <w:r>
-        <w:rPr>
-          <w:sz w:val="28"/>
-          <w:szCs w:val="28"/>
-        </w:rPr>
-        <w:t xml:space="preserve">, </w:t>
-      </w:r>
-      <w:proofErr w:type="spellStart"/>
-      <w:r>
-        <w:rPr>
-          <w:sz w:val="28"/>
-          <w:szCs w:val="28"/>
-        </w:rPr>
-        <w:t>RatesDAO</w:t>
-      </w:r>
-      <w:proofErr w:type="spellEnd"/>
-      <w:r>
-        <w:rPr>
-          <w:sz w:val="28"/>
-          <w:szCs w:val="28"/>
-        </w:rPr>
-        <w:t xml:space="preserve">, </w:t>
-      </w:r>
-      <w:proofErr w:type="spellStart"/>
-      <w:r>
-        <w:rPr>
-          <w:sz w:val="28"/>
-          <w:szCs w:val="28"/>
-        </w:rPr>
-        <w:t>RatesService</w:t>
-      </w:r>
-      <w:proofErr w:type="spellEnd"/>
-      <w:r>
-        <w:rPr>
-          <w:sz w:val="28"/>
-          <w:szCs w:val="28"/>
-        </w:rPr>
-        <w:t xml:space="preserve">, </w:t>
-      </w:r>
-      <w:proofErr w:type="spellStart"/>
-      <w:r>
-        <w:rPr>
-          <w:sz w:val="28"/>
-          <w:szCs w:val="28"/>
-        </w:rPr>
-        <w:t>RatesController</w:t>
-      </w:r>
-      <w:proofErr w:type="spellEnd"/>
-      <w:r>
-        <w:rPr>
-          <w:sz w:val="28"/>
-          <w:szCs w:val="28"/>
-        </w:rPr>
-        <w:t xml:space="preserve">, </w:t>
-      </w:r>
-      <w:proofErr w:type="spellStart"/>
-      <w:r>
-        <w:rPr>
-          <w:sz w:val="28"/>
-          <w:szCs w:val="28"/>
-        </w:rPr>
-        <w:t>WebsiteOperatorRatesApplication</w:t>
-      </w:r>
-      <w:proofErr w:type="spellEnd"/>
-      <w:r>
-        <w:rPr>
-          <w:sz w:val="28"/>
-          <w:szCs w:val="28"/>
-        </w:rPr>
-        <w:t xml:space="preserve">, и </w:t>
-      </w:r>
-      <w:proofErr w:type="spellStart"/>
-      <w:r>
-        <w:rPr>
-          <w:sz w:val="28"/>
-          <w:szCs w:val="28"/>
-        </w:rPr>
-        <w:t>AppStartupRunner</w:t>
-      </w:r>
-      <w:proofErr w:type="spellEnd"/>
-      <w:r>
-        <w:rPr>
-          <w:sz w:val="28"/>
-          <w:szCs w:val="28"/>
-        </w:rPr>
-        <w:t>.</w:t>
+        <w:t>Диаграмма классов приложения иллюстрирует архитектуру и взаимодействие ключевых компонентов системы, предназначенной для выбора тарифов мобильных операторов. В этом приложении задействованы следующие основные классы: RatesModel, RatesDAO, RatesService, RatesController, WebsiteOperatorRatesApplication, и AppStartupRunner.</w:t>
       </w:r>
     </w:p>
     <w:p>
@@ -22325,21 +21100,12 @@
           <w:szCs w:val="28"/>
         </w:rPr>
       </w:pPr>
-      <w:proofErr w:type="spellStart"/>
-      <w:r>
-        <w:rPr>
-          <w:sz w:val="28"/>
-          <w:szCs w:val="28"/>
-        </w:rPr>
-        <w:t>WebsiteOperatorRatesApplication</w:t>
-      </w:r>
-      <w:proofErr w:type="spellEnd"/>
-      <w:r>
-        <w:rPr>
-          <w:sz w:val="28"/>
-          <w:szCs w:val="28"/>
-        </w:rPr>
-        <w:t xml:space="preserve"> представляет собой основной класс приложения, который управляет его жизненным циклом. Этот класс инициализирует все необходимые компоненты и запускает приложение, обеспечивая готовность всех сервисов к обработке запросов.</w:t>
+      <w:r>
+        <w:rPr>
+          <w:sz w:val="28"/>
+          <w:szCs w:val="28"/>
+        </w:rPr>
+        <w:t>WebsiteOperatorRatesApplication представляет собой основной класс приложения, который управляет его жизненным циклом. Этот класс инициализирует все необходимые компоненты и запускает приложение, обеспечивая готовность всех сервисов к обработке запросов.</w:t>
       </w:r>
     </w:p>
     <w:p>
@@ -22352,54 +21118,13 @@
           <w:szCs w:val="28"/>
         </w:rPr>
       </w:pPr>
-      <w:proofErr w:type="spellStart"/>
       <w:r>
         <w:rPr>
           <w:sz w:val="28"/>
           <w:szCs w:val="28"/>
         </w:rPr>
         <w:lastRenderedPageBreak/>
-        <w:t>RatesModel</w:t>
-      </w:r>
-      <w:proofErr w:type="spellEnd"/>
-      <w:r>
-        <w:rPr>
-          <w:sz w:val="28"/>
-          <w:szCs w:val="28"/>
-        </w:rPr>
-        <w:t xml:space="preserve"> представляет собой сущность, описывающую тарифный план. Этот класс инкапсулирует все необходимые данные о тарифе, включая имя провайдера, ссылку, название тарифа, стоимость, количество сообщений, минут звонков и гигабайт интернета. Модель тарифа используется для обмена данными между слоями приложения. </w:t>
-      </w:r>
-      <w:proofErr w:type="spellStart"/>
-      <w:r>
-        <w:rPr>
-          <w:sz w:val="28"/>
-          <w:szCs w:val="28"/>
-        </w:rPr>
-        <w:t>RatesModel</w:t>
-      </w:r>
-      <w:proofErr w:type="spellEnd"/>
-      <w:r>
-        <w:rPr>
-          <w:sz w:val="28"/>
-          <w:szCs w:val="28"/>
-        </w:rPr>
-        <w:t xml:space="preserve"> также отвечает за представление данных в базе данных. Исходя из полей </w:t>
-      </w:r>
-      <w:proofErr w:type="spellStart"/>
-      <w:r>
-        <w:rPr>
-          <w:sz w:val="28"/>
-          <w:szCs w:val="28"/>
-        </w:rPr>
-        <w:t>RatesModel</w:t>
-      </w:r>
-      <w:proofErr w:type="spellEnd"/>
-      <w:r>
-        <w:rPr>
-          <w:sz w:val="28"/>
-          <w:szCs w:val="28"/>
-        </w:rPr>
-        <w:t xml:space="preserve"> происходит формирование схемы базы данных при старте приложения.</w:t>
+        <w:t>RatesModel представляет собой сущность, описывающую тарифный план. Этот класс инкапсулирует все необходимые данные о тарифе, включая имя провайдера, ссылку, название тарифа, стоимость, количество сообщений, минут звонков и гигабайт интернета. Модель тарифа используется для обмена данными между слоями приложения. RatesModel также отвечает за представление данных в базе данных. Исходя из полей RatesModel происходит формирование схемы базы данных при старте приложения.</w:t>
       </w:r>
     </w:p>
     <w:p>
@@ -22412,21 +21137,12 @@
           <w:szCs w:val="28"/>
         </w:rPr>
       </w:pPr>
-      <w:proofErr w:type="spellStart"/>
-      <w:r>
-        <w:rPr>
-          <w:sz w:val="28"/>
-          <w:szCs w:val="28"/>
-        </w:rPr>
-        <w:t>RatesDAO</w:t>
-      </w:r>
-      <w:proofErr w:type="spellEnd"/>
-      <w:r>
-        <w:rPr>
-          <w:sz w:val="28"/>
-          <w:szCs w:val="28"/>
-        </w:rPr>
-        <w:t xml:space="preserve"> (Data Access Object) отвечает за доступ к данным тарифов. Этот класс предоставляет методы для получения, создания, обновления и удаления записей в базе данных. Он действует как посредник между базой данных и бизнес-логикой, обеспечивая абстракцию операций с данными.</w:t>
+      <w:r>
+        <w:rPr>
+          <w:sz w:val="28"/>
+          <w:szCs w:val="28"/>
+        </w:rPr>
+        <w:t>RatesDAO (Data Access Object) отвечает за доступ к данным тарифов. Этот класс предоставляет методы для получения, создания, обновления и удаления записей в базе данных. Он действует как посредник между базой данных и бизнес-логикой, обеспечивая абстракцию операций с данными.</w:t>
       </w:r>
     </w:p>
     <w:p>
@@ -22439,53 +21155,12 @@
           <w:szCs w:val="28"/>
         </w:rPr>
       </w:pPr>
-      <w:proofErr w:type="spellStart"/>
-      <w:r>
-        <w:rPr>
-          <w:sz w:val="28"/>
-          <w:szCs w:val="28"/>
-        </w:rPr>
-        <w:t>RatesService</w:t>
-      </w:r>
-      <w:proofErr w:type="spellEnd"/>
-      <w:r>
-        <w:rPr>
-          <w:sz w:val="28"/>
-          <w:szCs w:val="28"/>
-        </w:rPr>
-        <w:t xml:space="preserve"> реализует бизнес-логику приложения. Этот класс использует </w:t>
-      </w:r>
-      <w:proofErr w:type="spellStart"/>
-      <w:r>
-        <w:rPr>
-          <w:sz w:val="28"/>
-          <w:szCs w:val="28"/>
-        </w:rPr>
-        <w:t>RatesDAO</w:t>
-      </w:r>
-      <w:proofErr w:type="spellEnd"/>
-      <w:r>
-        <w:rPr>
-          <w:sz w:val="28"/>
-          <w:szCs w:val="28"/>
-        </w:rPr>
-        <w:t xml:space="preserve"> для взаимодействия с базой данных и предоставляет методы для обработки и фильтрации тарифных планов. Основная задача </w:t>
-      </w:r>
-      <w:proofErr w:type="spellStart"/>
-      <w:r>
-        <w:rPr>
-          <w:sz w:val="28"/>
-          <w:szCs w:val="28"/>
-        </w:rPr>
-        <w:t>RatesService</w:t>
-      </w:r>
-      <w:proofErr w:type="spellEnd"/>
-      <w:r>
-        <w:rPr>
-          <w:sz w:val="28"/>
-          <w:szCs w:val="28"/>
-        </w:rPr>
-        <w:t xml:space="preserve"> заключается в обработке данных и выполнении операций, необходимых для функционирования бизнес-логики.</w:t>
+      <w:r>
+        <w:rPr>
+          <w:sz w:val="28"/>
+          <w:szCs w:val="28"/>
+        </w:rPr>
+        <w:t>RatesService реализует бизнес-логику приложения. Этот класс использует RatesDAO для взаимодействия с базой данных и предоставляет методы для обработки и фильтрации тарифных планов. Основная задача RatesService заключается в обработке данных и выполнении операций, необходимых для функционирования бизнес-логики.</w:t>
       </w:r>
     </w:p>
     <w:p>
@@ -22498,69 +21173,12 @@
           <w:szCs w:val="28"/>
         </w:rPr>
       </w:pPr>
-      <w:proofErr w:type="spellStart"/>
-      <w:r>
-        <w:rPr>
-          <w:sz w:val="28"/>
-          <w:szCs w:val="28"/>
-        </w:rPr>
-        <w:t>RatesController</w:t>
-      </w:r>
-      <w:proofErr w:type="spellEnd"/>
-      <w:r>
-        <w:rPr>
-          <w:sz w:val="28"/>
-          <w:szCs w:val="28"/>
-        </w:rPr>
-        <w:t xml:space="preserve"> является компонентом уровня представления в архитектуре MVC (Model-View-</w:t>
-      </w:r>
-      <w:proofErr w:type="spellStart"/>
-      <w:r>
-        <w:rPr>
-          <w:sz w:val="28"/>
-          <w:szCs w:val="28"/>
-        </w:rPr>
-        <w:t>Controller</w:t>
-      </w:r>
-      <w:proofErr w:type="spellEnd"/>
-      <w:r>
-        <w:rPr>
-          <w:sz w:val="28"/>
-          <w:szCs w:val="28"/>
-        </w:rPr>
-        <w:t xml:space="preserve">). Он обрабатывает входящие HTTP-запросы от клиентов и использует </w:t>
-      </w:r>
-      <w:proofErr w:type="spellStart"/>
-      <w:r>
-        <w:rPr>
-          <w:sz w:val="28"/>
-          <w:szCs w:val="28"/>
-        </w:rPr>
-        <w:t>RatesService</w:t>
-      </w:r>
-      <w:proofErr w:type="spellEnd"/>
-      <w:r>
-        <w:rPr>
-          <w:sz w:val="28"/>
-          <w:szCs w:val="28"/>
-        </w:rPr>
-        <w:t xml:space="preserve"> для выполнения необходимых операций. </w:t>
-      </w:r>
-      <w:proofErr w:type="spellStart"/>
-      <w:r>
-        <w:rPr>
-          <w:sz w:val="28"/>
-          <w:szCs w:val="28"/>
-        </w:rPr>
-        <w:t>RatesController</w:t>
-      </w:r>
-      <w:proofErr w:type="spellEnd"/>
-      <w:r>
-        <w:rPr>
-          <w:sz w:val="28"/>
-          <w:szCs w:val="28"/>
-        </w:rPr>
-        <w:t xml:space="preserve"> отвечает за маршрутизацию запросов и возвращение ответов клиентам.</w:t>
+      <w:r>
+        <w:rPr>
+          <w:sz w:val="28"/>
+          <w:szCs w:val="28"/>
+        </w:rPr>
+        <w:t>RatesController является компонентом уровня представления в архитектуре MVC (Model-View-Controller). Он обрабатывает входящие HTTP-запросы от клиентов и использует RatesService для выполнения необходимых операций. RatesController отвечает за маршрутизацию запросов и возвращение ответов клиентам.</w:t>
       </w:r>
     </w:p>
     <w:p>
@@ -22573,37 +21191,12 @@
           <w:szCs w:val="28"/>
         </w:rPr>
       </w:pPr>
-      <w:proofErr w:type="spellStart"/>
-      <w:r>
-        <w:rPr>
-          <w:sz w:val="28"/>
-          <w:szCs w:val="28"/>
-        </w:rPr>
-        <w:t>AppStartupRunner</w:t>
-      </w:r>
-      <w:proofErr w:type="spellEnd"/>
-      <w:r>
-        <w:rPr>
-          <w:sz w:val="28"/>
-          <w:szCs w:val="28"/>
-        </w:rPr>
-        <w:t xml:space="preserve"> отвечает за выполнение начальной настройки и запуск приложения. Этот класс выполняет </w:t>
-      </w:r>
-      <w:proofErr w:type="spellStart"/>
-      <w:r>
-        <w:rPr>
-          <w:sz w:val="28"/>
-          <w:szCs w:val="28"/>
-        </w:rPr>
-        <w:t>парсинг</w:t>
-      </w:r>
-      <w:proofErr w:type="spellEnd"/>
-      <w:r>
-        <w:rPr>
-          <w:sz w:val="28"/>
-          <w:szCs w:val="28"/>
-        </w:rPr>
-        <w:t xml:space="preserve"> при старте приложения.</w:t>
+      <w:r>
+        <w:rPr>
+          <w:sz w:val="28"/>
+          <w:szCs w:val="28"/>
+        </w:rPr>
+        <w:t>AppStartupRunner отвечает за выполнение начальной настройки и запуск приложения. Этот класс выполняет парсинг при старте приложения.</w:t>
       </w:r>
     </w:p>
     <w:p>
@@ -22670,37 +21263,12 @@
           <w:szCs w:val="28"/>
         </w:rPr>
       </w:pPr>
-      <w:proofErr w:type="spellStart"/>
-      <w:r>
-        <w:rPr>
-          <w:sz w:val="28"/>
-          <w:szCs w:val="28"/>
-        </w:rPr>
-        <w:t>RatesController</w:t>
-      </w:r>
-      <w:proofErr w:type="spellEnd"/>
-      <w:r>
-        <w:rPr>
-          <w:sz w:val="28"/>
-          <w:szCs w:val="28"/>
-        </w:rPr>
-        <w:t xml:space="preserve"> взаимодействует с </w:t>
-      </w:r>
-      <w:proofErr w:type="spellStart"/>
-      <w:r>
-        <w:rPr>
-          <w:sz w:val="28"/>
-          <w:szCs w:val="28"/>
-        </w:rPr>
-        <w:t>RatesService</w:t>
-      </w:r>
-      <w:proofErr w:type="spellEnd"/>
-      <w:r>
-        <w:rPr>
-          <w:sz w:val="28"/>
-          <w:szCs w:val="28"/>
-        </w:rPr>
-        <w:t xml:space="preserve"> для выполнения бизнес-логики в ответ на запросы клиентов.</w:t>
+      <w:r>
+        <w:rPr>
+          <w:sz w:val="28"/>
+          <w:szCs w:val="28"/>
+        </w:rPr>
+        <w:t>RatesController взаимодействует с RatesService для выполнения бизнес-логики в ответ на запросы клиентов.</w:t>
       </w:r>
     </w:p>
     <w:p>
@@ -22713,38 +21281,13 @@
           <w:szCs w:val="28"/>
         </w:rPr>
       </w:pPr>
-      <w:proofErr w:type="spellStart"/>
       <w:r>
         <w:rPr>
           <w:sz w:val="28"/>
           <w:szCs w:val="28"/>
         </w:rPr>
         <w:lastRenderedPageBreak/>
-        <w:t>RatesService</w:t>
-      </w:r>
-      <w:proofErr w:type="spellEnd"/>
-      <w:r>
-        <w:rPr>
-          <w:sz w:val="28"/>
-          <w:szCs w:val="28"/>
-        </w:rPr>
-        <w:t xml:space="preserve"> использует </w:t>
-      </w:r>
-      <w:proofErr w:type="spellStart"/>
-      <w:r>
-        <w:rPr>
-          <w:sz w:val="28"/>
-          <w:szCs w:val="28"/>
-        </w:rPr>
-        <w:t>RatesDAO</w:t>
-      </w:r>
-      <w:proofErr w:type="spellEnd"/>
-      <w:r>
-        <w:rPr>
-          <w:sz w:val="28"/>
-          <w:szCs w:val="28"/>
-        </w:rPr>
-        <w:t xml:space="preserve"> для выполнения операций с данными, абстрагируя логику доступа к данным от бизнес-логики.</w:t>
+        <w:t>RatesService использует RatesDAO для выполнения операций с данными, абстрагируя логику доступа к данным от бизнес-логики.</w:t>
       </w:r>
     </w:p>
     <w:p>
@@ -22757,21 +21300,12 @@
           <w:szCs w:val="28"/>
         </w:rPr>
       </w:pPr>
-      <w:proofErr w:type="spellStart"/>
-      <w:r>
-        <w:rPr>
-          <w:sz w:val="28"/>
-          <w:szCs w:val="28"/>
-        </w:rPr>
-        <w:t>RatesDAO</w:t>
-      </w:r>
-      <w:proofErr w:type="spellEnd"/>
-      <w:r>
-        <w:rPr>
-          <w:sz w:val="28"/>
-          <w:szCs w:val="28"/>
-        </w:rPr>
-        <w:t xml:space="preserve"> управляет доступом к базе данных и обеспечивает необходимые операции с данными тарифов.</w:t>
+      <w:r>
+        <w:rPr>
+          <w:sz w:val="28"/>
+          <w:szCs w:val="28"/>
+        </w:rPr>
+        <w:t>RatesDAO управляет доступом к базе данных и обеспечивает необходимые операции с данными тарифов.</w:t>
       </w:r>
     </w:p>
     <w:p>
@@ -22784,53 +21318,12 @@
           <w:szCs w:val="28"/>
         </w:rPr>
       </w:pPr>
-      <w:proofErr w:type="spellStart"/>
-      <w:r>
-        <w:rPr>
-          <w:sz w:val="28"/>
-          <w:szCs w:val="28"/>
-        </w:rPr>
-        <w:t>WebsiteOperatorRatesApplication</w:t>
-      </w:r>
-      <w:proofErr w:type="spellEnd"/>
-      <w:r>
-        <w:rPr>
-          <w:sz w:val="28"/>
-          <w:szCs w:val="28"/>
-        </w:rPr>
-        <w:t xml:space="preserve"> инициализирует </w:t>
-      </w:r>
-      <w:proofErr w:type="spellStart"/>
-      <w:r>
-        <w:rPr>
-          <w:sz w:val="28"/>
-          <w:szCs w:val="28"/>
-        </w:rPr>
-        <w:t>AppStartupRunner</w:t>
-      </w:r>
-      <w:proofErr w:type="spellEnd"/>
-      <w:r>
-        <w:rPr>
-          <w:sz w:val="28"/>
-          <w:szCs w:val="28"/>
-        </w:rPr>
-        <w:t xml:space="preserve">, который выполняет </w:t>
-      </w:r>
-      <w:proofErr w:type="spellStart"/>
-      <w:r>
-        <w:rPr>
-          <w:sz w:val="28"/>
-          <w:szCs w:val="28"/>
-        </w:rPr>
-        <w:t>парсинг</w:t>
-      </w:r>
-      <w:proofErr w:type="spellEnd"/>
-      <w:r>
-        <w:rPr>
-          <w:sz w:val="28"/>
-          <w:szCs w:val="28"/>
-        </w:rPr>
-        <w:t xml:space="preserve"> при старте приложения, что позволяет всего держать состояние тарифов в актуальном состоянии.</w:t>
+      <w:r>
+        <w:rPr>
+          <w:sz w:val="28"/>
+          <w:szCs w:val="28"/>
+        </w:rPr>
+        <w:t>WebsiteOperatorRatesApplication инициализирует AppStartupRunner, который выполняет парсинг при старте приложения, что позволяет всего держать состояние тарифов в актуальном состоянии.</w:t>
       </w:r>
     </w:p>
     <w:p>
@@ -23024,23 +21517,7 @@
           <w:sz w:val="28"/>
           <w:szCs w:val="28"/>
         </w:rPr>
-        <w:t xml:space="preserve"> с минимальной конфигурацией благодаря встроенным механизмам </w:t>
-      </w:r>
-      <w:proofErr w:type="spellStart"/>
-      <w:r>
-        <w:rPr>
-          <w:sz w:val="28"/>
-          <w:szCs w:val="28"/>
-        </w:rPr>
-        <w:t>автоконфигурации</w:t>
-      </w:r>
-      <w:proofErr w:type="spellEnd"/>
-      <w:r>
-        <w:rPr>
-          <w:sz w:val="28"/>
-          <w:szCs w:val="28"/>
-        </w:rPr>
-        <w:t xml:space="preserve"> и стартерам. Мы выбрали </w:t>
+        <w:t xml:space="preserve"> с минимальной конфигурацией благодаря встроенным механизмам автоконфигурации и стартерам. Мы выбрали </w:t>
       </w:r>
       <w:r>
         <w:rPr>
@@ -23338,7 +21815,6 @@
         </w:rPr>
         <w:t xml:space="preserve"> одной аннотацией к классу. </w:t>
       </w:r>
-      <w:proofErr w:type="spellStart"/>
       <w:r>
         <w:rPr>
           <w:sz w:val="28"/>
@@ -23347,23 +21823,54 @@
         </w:rPr>
         <w:t>Jsoup</w:t>
       </w:r>
-      <w:proofErr w:type="spellEnd"/>
-      <w:r>
-        <w:rPr>
-          <w:sz w:val="28"/>
-          <w:szCs w:val="28"/>
-        </w:rPr>
-        <w:t xml:space="preserve"> был выбран для </w:t>
-      </w:r>
-      <w:proofErr w:type="spellStart"/>
-      <w:r>
-        <w:rPr>
-          <w:sz w:val="28"/>
-          <w:szCs w:val="28"/>
-        </w:rPr>
-        <w:t>парсинга</w:t>
-      </w:r>
-      <w:proofErr w:type="spellEnd"/>
+      <w:r>
+        <w:rPr>
+          <w:sz w:val="28"/>
+          <w:szCs w:val="28"/>
+        </w:rPr>
+        <w:t xml:space="preserve"> был выбран для парсинга </w:t>
+      </w:r>
+      <w:r>
+        <w:rPr>
+          <w:sz w:val="28"/>
+          <w:szCs w:val="28"/>
+          <w:lang w:val="en-US"/>
+        </w:rPr>
+        <w:t>HTML</w:t>
+      </w:r>
+      <w:r>
+        <w:rPr>
+          <w:sz w:val="28"/>
+          <w:szCs w:val="28"/>
+        </w:rPr>
+        <w:t xml:space="preserve"> страниц операторов связи и извлечения информации о тарифах.</w:t>
+      </w:r>
+    </w:p>
+    <w:p>
+      <w:pPr>
+        <w:spacing w:line="360" w:lineRule="auto"/>
+        <w:ind w:firstLine="709"/>
+        <w:jc w:val="both"/>
+        <w:rPr>
+          <w:sz w:val="28"/>
+          <w:szCs w:val="28"/>
+        </w:rPr>
+      </w:pPr>
+      <w:r>
+        <w:rPr>
+          <w:sz w:val="28"/>
+          <w:szCs w:val="28"/>
+        </w:rPr>
+        <w:t xml:space="preserve">Для сборки и упаковки </w:t>
+      </w:r>
+      <w:r>
+        <w:rPr>
+          <w:sz w:val="28"/>
+          <w:szCs w:val="28"/>
+          <w:lang w:val="en-US"/>
+        </w:rPr>
+        <w:t>Spring</w:t>
+      </w:r>
       <w:r>
         <w:rPr>
           <w:sz w:val="28"/>
@@ -23377,14 +21884,147 @@
           <w:szCs w:val="28"/>
           <w:lang w:val="en-US"/>
         </w:rPr>
-        <w:t>HTML</w:t>
-      </w:r>
-      <w:r>
-        <w:rPr>
-          <w:sz w:val="28"/>
-          <w:szCs w:val="28"/>
-        </w:rPr>
-        <w:t xml:space="preserve"> страниц операторов связи и извлечения информации о тарифах.</w:t>
+        <w:t>Boot</w:t>
+      </w:r>
+      <w:r>
+        <w:rPr>
+          <w:sz w:val="28"/>
+          <w:szCs w:val="28"/>
+        </w:rPr>
+        <w:t xml:space="preserve"> приложения </w:t>
+      </w:r>
+      <w:r>
+        <w:rPr>
+          <w:sz w:val="28"/>
+          <w:szCs w:val="28"/>
+        </w:rPr>
+        <w:t>был использован</w:t>
+      </w:r>
+      <w:r>
+        <w:rPr>
+          <w:sz w:val="28"/>
+          <w:szCs w:val="28"/>
+        </w:rPr>
+        <w:t xml:space="preserve"> плагин </w:t>
+      </w:r>
+      <w:r>
+        <w:rPr>
+          <w:sz w:val="28"/>
+          <w:szCs w:val="28"/>
+          <w:lang w:val="en-US"/>
+        </w:rPr>
+        <w:t>Spring</w:t>
+      </w:r>
+      <w:r>
+        <w:rPr>
+          <w:sz w:val="28"/>
+          <w:szCs w:val="28"/>
+        </w:rPr>
+        <w:t xml:space="preserve"> </w:t>
+      </w:r>
+      <w:r>
+        <w:rPr>
+          <w:sz w:val="28"/>
+          <w:szCs w:val="28"/>
+          <w:lang w:val="en-US"/>
+        </w:rPr>
+        <w:t>Boot</w:t>
+      </w:r>
+      <w:r>
+        <w:rPr>
+          <w:sz w:val="28"/>
+          <w:szCs w:val="28"/>
+        </w:rPr>
+        <w:t xml:space="preserve"> </w:t>
+      </w:r>
+      <w:r>
+        <w:rPr>
+          <w:sz w:val="28"/>
+          <w:szCs w:val="28"/>
+          <w:lang w:val="en-US"/>
+        </w:rPr>
+        <w:t>Maven</w:t>
+      </w:r>
+      <w:r>
+        <w:rPr>
+          <w:sz w:val="28"/>
+          <w:szCs w:val="28"/>
+        </w:rPr>
+        <w:t xml:space="preserve"> </w:t>
+      </w:r>
+      <w:r>
+        <w:rPr>
+          <w:sz w:val="28"/>
+          <w:szCs w:val="28"/>
+          <w:lang w:val="en-US"/>
+        </w:rPr>
+        <w:t>Plugin</w:t>
+      </w:r>
+      <w:r>
+        <w:rPr>
+          <w:sz w:val="28"/>
+          <w:szCs w:val="28"/>
+        </w:rPr>
+        <w:t xml:space="preserve">, который позволяет легко управлять зависимостями и создавать исполняемые </w:t>
+      </w:r>
+      <w:r>
+        <w:rPr>
+          <w:sz w:val="28"/>
+          <w:szCs w:val="28"/>
+          <w:lang w:val="en-US"/>
+        </w:rPr>
+        <w:t>JAR</w:t>
+      </w:r>
+      <w:r>
+        <w:rPr>
+          <w:sz w:val="28"/>
+          <w:szCs w:val="28"/>
+        </w:rPr>
+        <w:t>-файлы.</w:t>
+      </w:r>
+      <w:r>
+        <w:rPr>
+          <w:sz w:val="28"/>
+          <w:szCs w:val="28"/>
+        </w:rPr>
+        <w:t xml:space="preserve"> Сами зависимости были взяты с официального сайта – </w:t>
+      </w:r>
+      <w:r>
+        <w:rPr>
+          <w:sz w:val="28"/>
+          <w:szCs w:val="28"/>
+          <w:lang w:val="en-US"/>
+        </w:rPr>
+        <w:t>Maven</w:t>
+      </w:r>
+      <w:r>
+        <w:rPr>
+          <w:sz w:val="28"/>
+          <w:szCs w:val="28"/>
+        </w:rPr>
+        <w:t xml:space="preserve"> </w:t>
+      </w:r>
+      <w:r>
+        <w:rPr>
+          <w:sz w:val="28"/>
+          <w:szCs w:val="28"/>
+          <w:lang w:val="en-US"/>
+        </w:rPr>
+        <w:t>repository</w:t>
+      </w:r>
+      <w:r>
+        <w:rPr>
+          <w:sz w:val="28"/>
+          <w:szCs w:val="28"/>
+        </w:rPr>
+        <w:t xml:space="preserve"> [25]</w:t>
+      </w:r>
+      <w:r>
+        <w:rPr>
+          <w:sz w:val="28"/>
+          <w:szCs w:val="28"/>
+        </w:rPr>
+        <w:t>.</w:t>
       </w:r>
     </w:p>
     <w:p>
@@ -23397,176 +22037,6 @@
           <w:szCs w:val="28"/>
         </w:rPr>
       </w:pPr>
-      <w:r>
-        <w:rPr>
-          <w:sz w:val="28"/>
-          <w:szCs w:val="28"/>
-        </w:rPr>
-        <w:t xml:space="preserve">Для сборки и упаковки </w:t>
-      </w:r>
-      <w:r>
-        <w:rPr>
-          <w:sz w:val="28"/>
-          <w:szCs w:val="28"/>
-          <w:lang w:val="en-US"/>
-        </w:rPr>
-        <w:t>Spring</w:t>
-      </w:r>
-      <w:r>
-        <w:rPr>
-          <w:sz w:val="28"/>
-          <w:szCs w:val="28"/>
-        </w:rPr>
-        <w:t xml:space="preserve"> </w:t>
-      </w:r>
-      <w:r>
-        <w:rPr>
-          <w:sz w:val="28"/>
-          <w:szCs w:val="28"/>
-          <w:lang w:val="en-US"/>
-        </w:rPr>
-        <w:t>Boot</w:t>
-      </w:r>
-      <w:r>
-        <w:rPr>
-          <w:sz w:val="28"/>
-          <w:szCs w:val="28"/>
-        </w:rPr>
-        <w:t xml:space="preserve"> приложения </w:t>
-      </w:r>
-      <w:r>
-        <w:rPr>
-          <w:sz w:val="28"/>
-          <w:szCs w:val="28"/>
-        </w:rPr>
-        <w:t>был использован</w:t>
-      </w:r>
-      <w:r>
-        <w:rPr>
-          <w:sz w:val="28"/>
-          <w:szCs w:val="28"/>
-        </w:rPr>
-        <w:t xml:space="preserve"> плагин </w:t>
-      </w:r>
-      <w:r>
-        <w:rPr>
-          <w:sz w:val="28"/>
-          <w:szCs w:val="28"/>
-          <w:lang w:val="en-US"/>
-        </w:rPr>
-        <w:t>Spring</w:t>
-      </w:r>
-      <w:r>
-        <w:rPr>
-          <w:sz w:val="28"/>
-          <w:szCs w:val="28"/>
-        </w:rPr>
-        <w:t xml:space="preserve"> </w:t>
-      </w:r>
-      <w:r>
-        <w:rPr>
-          <w:sz w:val="28"/>
-          <w:szCs w:val="28"/>
-          <w:lang w:val="en-US"/>
-        </w:rPr>
-        <w:t>Boot</w:t>
-      </w:r>
-      <w:r>
-        <w:rPr>
-          <w:sz w:val="28"/>
-          <w:szCs w:val="28"/>
-        </w:rPr>
-        <w:t xml:space="preserve"> </w:t>
-      </w:r>
-      <w:r>
-        <w:rPr>
-          <w:sz w:val="28"/>
-          <w:szCs w:val="28"/>
-          <w:lang w:val="en-US"/>
-        </w:rPr>
-        <w:t>Maven</w:t>
-      </w:r>
-      <w:r>
-        <w:rPr>
-          <w:sz w:val="28"/>
-          <w:szCs w:val="28"/>
-        </w:rPr>
-        <w:t xml:space="preserve"> </w:t>
-      </w:r>
-      <w:r>
-        <w:rPr>
-          <w:sz w:val="28"/>
-          <w:szCs w:val="28"/>
-          <w:lang w:val="en-US"/>
-        </w:rPr>
-        <w:t>Plugin</w:t>
-      </w:r>
-      <w:r>
-        <w:rPr>
-          <w:sz w:val="28"/>
-          <w:szCs w:val="28"/>
-        </w:rPr>
-        <w:t xml:space="preserve">, который позволяет легко управлять зависимостями и создавать исполняемые </w:t>
-      </w:r>
-      <w:r>
-        <w:rPr>
-          <w:sz w:val="28"/>
-          <w:szCs w:val="28"/>
-          <w:lang w:val="en-US"/>
-        </w:rPr>
-        <w:t>JAR</w:t>
-      </w:r>
-      <w:r>
-        <w:rPr>
-          <w:sz w:val="28"/>
-          <w:szCs w:val="28"/>
-        </w:rPr>
-        <w:t>-файлы.</w:t>
-      </w:r>
-      <w:r>
-        <w:rPr>
-          <w:sz w:val="28"/>
-          <w:szCs w:val="28"/>
-        </w:rPr>
-        <w:t xml:space="preserve"> Сами зависимости были взяты с официального сайта – </w:t>
-      </w:r>
-      <w:r>
-        <w:rPr>
-          <w:sz w:val="28"/>
-          <w:szCs w:val="28"/>
-          <w:lang w:val="en-US"/>
-        </w:rPr>
-        <w:t>Maven</w:t>
-      </w:r>
-      <w:r>
-        <w:rPr>
-          <w:sz w:val="28"/>
-          <w:szCs w:val="28"/>
-        </w:rPr>
-        <w:t xml:space="preserve"> </w:t>
-      </w:r>
-      <w:r>
-        <w:rPr>
-          <w:sz w:val="28"/>
-          <w:szCs w:val="28"/>
-          <w:lang w:val="en-US"/>
-        </w:rPr>
-        <w:t>repository</w:t>
-      </w:r>
-      <w:r>
-        <w:rPr>
-          <w:sz w:val="28"/>
-          <w:szCs w:val="28"/>
-        </w:rPr>
-        <w:t xml:space="preserve"> [25]</w:t>
-      </w:r>
-      <w:r>
-        <w:rPr>
-          <w:sz w:val="28"/>
-          <w:szCs w:val="28"/>
-        </w:rPr>
-        <w:t>.</w:t>
-      </w:r>
     </w:p>
     <w:p>
       <w:pPr>
@@ -23581,6 +22051,16 @@
     </w:p>
     <w:p>
       <w:pPr>
+        <w:pStyle w:val="1"/>
+      </w:pPr>
+      <w:bookmarkStart w:id="59" w:name="_Toc168160331"/>
+      <w:r>
+        <w:t>3.6.2 Программные средства, используемые при разработке Frontend-части приложения</w:t>
+      </w:r>
+      <w:bookmarkEnd w:id="59"/>
+    </w:p>
+    <w:p>
+      <w:pPr>
         <w:spacing w:line="360" w:lineRule="auto"/>
         <w:ind w:firstLine="709"/>
         <w:jc w:val="both"/>
@@ -23592,16 +22072,6 @@
     </w:p>
     <w:p>
       <w:pPr>
-        <w:pStyle w:val="1"/>
-      </w:pPr>
-      <w:bookmarkStart w:id="59" w:name="_Toc168160331"/>
-      <w:r>
-        <w:t>3.6.2 Программные средства, используемые при разработке Frontend-части приложения</w:t>
-      </w:r>
-      <w:bookmarkEnd w:id="59"/>
-    </w:p>
-    <w:p>
-      <w:pPr>
         <w:spacing w:line="360" w:lineRule="auto"/>
         <w:ind w:firstLine="709"/>
         <w:jc w:val="both"/>
@@ -23621,6 +22091,13 @@
           <w:szCs w:val="28"/>
         </w:rPr>
       </w:pPr>
+      <w:r>
+        <w:rPr>
+          <w:sz w:val="28"/>
+          <w:szCs w:val="28"/>
+        </w:rPr>
+        <w:t>Как было сказано ранее, Frontend-часть приложения занимается отображением данных для пользователя. Для создания структуры веб-страниц был использован HTML, а CSS помог в стилизации и оформлении страниц. Для динамической генерации HTML контента на сервере был выбран шаблонизатор FreeMarker, который интегрирован с Backend-частью через Spring Boot.</w:t>
+      </w:r>
     </w:p>
     <w:p>
       <w:pPr>
@@ -23637,83 +22114,8 @@
           <w:sz w:val="28"/>
           <w:szCs w:val="28"/>
         </w:rPr>
-        <w:t xml:space="preserve">Как было сказано ранее, Frontend-часть приложения занимается отображением данных для пользователя. Для создания структуры веб-страниц был использован HTML, а CSS помог в стилизации и оформлении страниц. Для динамической генерации HTML контента на сервере был выбран </w:t>
-      </w:r>
-      <w:proofErr w:type="spellStart"/>
-      <w:r>
-        <w:rPr>
-          <w:sz w:val="28"/>
-          <w:szCs w:val="28"/>
-        </w:rPr>
-        <w:t>шаблонизатор</w:t>
-      </w:r>
-      <w:proofErr w:type="spellEnd"/>
-      <w:r>
-        <w:rPr>
-          <w:sz w:val="28"/>
-          <w:szCs w:val="28"/>
-        </w:rPr>
-        <w:t xml:space="preserve"> </w:t>
-      </w:r>
-      <w:proofErr w:type="spellStart"/>
-      <w:r>
-        <w:rPr>
-          <w:sz w:val="28"/>
-          <w:szCs w:val="28"/>
-        </w:rPr>
-        <w:t>FreeMarker</w:t>
-      </w:r>
-      <w:proofErr w:type="spellEnd"/>
-      <w:r>
-        <w:rPr>
-          <w:sz w:val="28"/>
-          <w:szCs w:val="28"/>
-        </w:rPr>
-        <w:t xml:space="preserve">, который интегрирован с </w:t>
-      </w:r>
-      <w:proofErr w:type="spellStart"/>
-      <w:r>
-        <w:rPr>
-          <w:sz w:val="28"/>
-          <w:szCs w:val="28"/>
-        </w:rPr>
-        <w:t>Backend</w:t>
-      </w:r>
-      <w:proofErr w:type="spellEnd"/>
-      <w:r>
-        <w:rPr>
-          <w:sz w:val="28"/>
-          <w:szCs w:val="28"/>
-        </w:rPr>
-        <w:t>-частью через Spring Boot.</w:t>
-      </w:r>
-    </w:p>
-    <w:p>
-      <w:pPr>
-        <w:spacing w:line="360" w:lineRule="auto"/>
-        <w:ind w:firstLine="709"/>
-        <w:jc w:val="both"/>
-        <w:rPr>
-          <w:sz w:val="28"/>
-          <w:szCs w:val="28"/>
-        </w:rPr>
-      </w:pPr>
-      <w:proofErr w:type="spellStart"/>
-      <w:r>
-        <w:rPr>
-          <w:sz w:val="28"/>
-          <w:szCs w:val="28"/>
-        </w:rPr>
         <w:lastRenderedPageBreak/>
-        <w:t>Bootstrap</w:t>
-      </w:r>
-      <w:proofErr w:type="spellEnd"/>
-      <w:r>
-        <w:rPr>
-          <w:sz w:val="28"/>
-          <w:szCs w:val="28"/>
-        </w:rPr>
-        <w:t xml:space="preserve"> был выбран как фреймворк для разработки адаптивных веб-интерфейсов, предоставляющий готовые компоненты CSS и JavaScript для ускорения процесса разработки и обеспечения единообразного стиля приложения. Это позволило создать интерфейс пользователя, который отлично воспроизводится как на экранах компьютеров, так на мобильных устройствах и планшетах.</w:t>
+        <w:t>Bootstrap был выбран как фреймворк для разработки адаптивных веб-интерфейсов, предоставляющий готовые компоненты CSS и JavaScript для ускорения процесса разработки и обеспечения единообразного стиля приложения. Это позволило создать интерфейс пользователя, который отлично воспроизводится как на экранах компьютеров, так на мобильных устройствах и планшетах.</w:t>
       </w:r>
     </w:p>
     <w:p>
@@ -23873,71 +22275,7 @@
           <w:sz w:val="28"/>
           <w:szCs w:val="28"/>
         </w:rPr>
-        <w:t xml:space="preserve">Spring Boot для </w:t>
-      </w:r>
-      <w:proofErr w:type="spellStart"/>
-      <w:r>
-        <w:rPr>
-          <w:sz w:val="28"/>
-          <w:szCs w:val="28"/>
-        </w:rPr>
-        <w:t>backend</w:t>
-      </w:r>
-      <w:proofErr w:type="spellEnd"/>
-      <w:r>
-        <w:rPr>
-          <w:sz w:val="28"/>
-          <w:szCs w:val="28"/>
-        </w:rPr>
-        <w:t xml:space="preserve"> и </w:t>
-      </w:r>
-      <w:proofErr w:type="spellStart"/>
-      <w:r>
-        <w:rPr>
-          <w:sz w:val="28"/>
-          <w:szCs w:val="28"/>
-        </w:rPr>
-        <w:t>Freemarker</w:t>
-      </w:r>
-      <w:proofErr w:type="spellEnd"/>
-      <w:r>
-        <w:rPr>
-          <w:sz w:val="28"/>
-          <w:szCs w:val="28"/>
-        </w:rPr>
-        <w:t xml:space="preserve"> совместно с </w:t>
-      </w:r>
-      <w:proofErr w:type="spellStart"/>
-      <w:r>
-        <w:rPr>
-          <w:sz w:val="28"/>
-          <w:szCs w:val="28"/>
-        </w:rPr>
-        <w:t>Bootstrap</w:t>
-      </w:r>
-      <w:proofErr w:type="spellEnd"/>
-      <w:r>
-        <w:rPr>
-          <w:sz w:val="28"/>
-          <w:szCs w:val="28"/>
-        </w:rPr>
-        <w:t xml:space="preserve"> для </w:t>
-      </w:r>
-      <w:proofErr w:type="spellStart"/>
-      <w:r>
-        <w:rPr>
-          <w:sz w:val="28"/>
-          <w:szCs w:val="28"/>
-        </w:rPr>
-        <w:t>frontend</w:t>
-      </w:r>
-      <w:proofErr w:type="spellEnd"/>
-      <w:r>
-        <w:rPr>
-          <w:sz w:val="28"/>
-          <w:szCs w:val="28"/>
-        </w:rPr>
-        <w:t>. Это позволило создать структуру приложения, которая легко поддерживается и расширяется</w:t>
+        <w:t>Spring Boot для backend и Freemarker совместно с Bootstrap для frontend. Это позволило создать структуру приложения, которая легко поддерживается и расширяется</w:t>
       </w:r>
     </w:p>
     <w:p>
@@ -24150,23 +22488,7 @@
           <w:sz w:val="28"/>
           <w:szCs w:val="28"/>
         </w:rPr>
-        <w:t xml:space="preserve">Первый шаг в ручном тестировании </w:t>
-      </w:r>
-      <w:proofErr w:type="gramStart"/>
-      <w:r>
-        <w:rPr>
-          <w:sz w:val="28"/>
-          <w:szCs w:val="28"/>
-        </w:rPr>
-        <w:t>- это</w:t>
-      </w:r>
-      <w:proofErr w:type="gramEnd"/>
-      <w:r>
-        <w:rPr>
-          <w:sz w:val="28"/>
-          <w:szCs w:val="28"/>
-        </w:rPr>
-        <w:t xml:space="preserve"> разработка тест-кейсов или тест-скриптов, которые описывают шаги, необходимые для проверки определенной функциональности или сценария использования. Тест-кейсы могут включать в себя ввод данных, выполнение определенных действий пользователем и проверку ожидаемых результатов.</w:t>
+        <w:t>Первый шаг в ручном тестировании - это разработка тест-кейсов или тест-скриптов, которые описывают шаги, необходимые для проверки определенной функциональности или сценария использования. Тест-кейсы могут включать в себя ввод данных, выполнение определенных действий пользователем и проверку ожидаемых результатов.</w:t>
       </w:r>
     </w:p>
     <w:p>
@@ -25567,23 +23889,7 @@
           <w:sz w:val="28"/>
           <w:szCs w:val="28"/>
         </w:rPr>
-        <w:t>Насколько легко было понять, как использовать наш веб-сайт? (Очень легко</w:t>
-      </w:r>
-      <w:proofErr w:type="gramStart"/>
-      <w:r>
-        <w:rPr>
-          <w:sz w:val="28"/>
-          <w:szCs w:val="28"/>
-        </w:rPr>
-        <w:t>, Легко</w:t>
-      </w:r>
-      <w:proofErr w:type="gramEnd"/>
-      <w:r>
-        <w:rPr>
-          <w:sz w:val="28"/>
-          <w:szCs w:val="28"/>
-        </w:rPr>
-        <w:t>, Нейтрально, Трудно, Очень трудно)</w:t>
+        <w:t>Насколько легко было понять, как использовать наш веб-сайт? (Очень легко, Легко, Нейтрально, Трудно, Очень трудно)</w:t>
       </w:r>
       <w:r>
         <w:rPr>
@@ -25613,23 +23919,7 @@
           <w:sz w:val="28"/>
           <w:szCs w:val="28"/>
         </w:rPr>
-        <w:t>Насколько вам удалось достичь ваших целей на сайте? (Полностью достиг, В основном достиг</w:t>
-      </w:r>
-      <w:proofErr w:type="gramStart"/>
-      <w:r>
-        <w:rPr>
-          <w:sz w:val="28"/>
-          <w:szCs w:val="28"/>
-        </w:rPr>
-        <w:t>, Нейтрально</w:t>
-      </w:r>
-      <w:proofErr w:type="gramEnd"/>
-      <w:r>
-        <w:rPr>
-          <w:sz w:val="28"/>
-          <w:szCs w:val="28"/>
-        </w:rPr>
-        <w:t>, Частично достиг, Не достиг)</w:t>
+        <w:t>Насколько вам удалось достичь ваших целей на сайте? (Полностью достиг, В основном достиг, Нейтрально, Частично достиг, Не достиг)</w:t>
       </w:r>
       <w:r>
         <w:rPr>
@@ -25718,23 +24008,7 @@
           <w:sz w:val="28"/>
           <w:szCs w:val="28"/>
         </w:rPr>
-        <w:t>-Как бы вы оценили дизайн и внешний вид сайта? (Очень нравится</w:t>
-      </w:r>
-      <w:proofErr w:type="gramStart"/>
-      <w:r>
-        <w:rPr>
-          <w:sz w:val="28"/>
-          <w:szCs w:val="28"/>
-        </w:rPr>
-        <w:t>, Нравится</w:t>
-      </w:r>
-      <w:proofErr w:type="gramEnd"/>
-      <w:r>
-        <w:rPr>
-          <w:sz w:val="28"/>
-          <w:szCs w:val="28"/>
-        </w:rPr>
-        <w:t>, Нейтрально, Не нравится, Очень не нравится)</w:t>
+        <w:t>-Как бы вы оценили дизайн и внешний вид сайта? (Очень нравится, Нравится, Нейтрально, Не нравится, Очень не нравится)</w:t>
       </w:r>
       <w:r>
         <w:rPr>
@@ -25788,23 +24062,7 @@
           <w:szCs w:val="28"/>
         </w:rPr>
         <w:lastRenderedPageBreak/>
-        <w:t>Какую оценку вы бы дали удобству навигации по сайту? (Очень удобно</w:t>
-      </w:r>
-      <w:proofErr w:type="gramStart"/>
-      <w:r>
-        <w:rPr>
-          <w:sz w:val="28"/>
-          <w:szCs w:val="28"/>
-        </w:rPr>
-        <w:t>, Удобно</w:t>
-      </w:r>
-      <w:proofErr w:type="gramEnd"/>
-      <w:r>
-        <w:rPr>
-          <w:sz w:val="28"/>
-          <w:szCs w:val="28"/>
-        </w:rPr>
-        <w:t>, Нейтрально, Неудобно, Очень неудобно)</w:t>
+        <w:t>Какую оценку вы бы дали удобству навигации по сайту? (Очень удобно, Удобно, Нейтрально, Неудобно, Очень неудобно)</w:t>
       </w:r>
       <w:r>
         <w:rPr>
@@ -25886,23 +24144,7 @@
           <w:sz w:val="28"/>
           <w:szCs w:val="28"/>
         </w:rPr>
-        <w:t>Насколько полезными вы нашли предоставленные фильтры для выбора тарифов? (Очень полезно</w:t>
-      </w:r>
-      <w:proofErr w:type="gramStart"/>
-      <w:r>
-        <w:rPr>
-          <w:sz w:val="28"/>
-          <w:szCs w:val="28"/>
-        </w:rPr>
-        <w:t>, Полезно</w:t>
-      </w:r>
-      <w:proofErr w:type="gramEnd"/>
-      <w:r>
-        <w:rPr>
-          <w:sz w:val="28"/>
-          <w:szCs w:val="28"/>
-        </w:rPr>
-        <w:t>, Нейтрально, Мало полезно, Совсем не полезно)</w:t>
+        <w:t>Насколько полезными вы нашли предоставленные фильтры для выбора тарифов? (Очень полезно, Полезно, Нейтрально, Мало полезно, Совсем не полезно)</w:t>
       </w:r>
       <w:r>
         <w:rPr>
@@ -25991,23 +24233,7 @@
           <w:sz w:val="28"/>
           <w:szCs w:val="28"/>
         </w:rPr>
-        <w:t>Насколько быстро загружались страницы сайта? (Очень быстро</w:t>
-      </w:r>
-      <w:proofErr w:type="gramStart"/>
-      <w:r>
-        <w:rPr>
-          <w:sz w:val="28"/>
-          <w:szCs w:val="28"/>
-        </w:rPr>
-        <w:t>, Быстро</w:t>
-      </w:r>
-      <w:proofErr w:type="gramEnd"/>
-      <w:r>
-        <w:rPr>
-          <w:sz w:val="28"/>
-          <w:szCs w:val="28"/>
-        </w:rPr>
-        <w:t>, Нейтрально, Медленно, Очень медленно)</w:t>
+        <w:t>Насколько быстро загружались страницы сайта? (Очень быстро, Быстро, Нейтрально, Медленно, Очень медленно)</w:t>
       </w:r>
     </w:p>
     <w:p>
@@ -27625,23 +25851,7 @@
           <w:szCs w:val="28"/>
         </w:rPr>
         <w:lastRenderedPageBreak/>
-        <w:t xml:space="preserve">Для нагрузочного тестирования приложения использовалось приложение Apache </w:t>
-      </w:r>
-      <w:proofErr w:type="spellStart"/>
-      <w:r>
-        <w:rPr>
-          <w:sz w:val="28"/>
-          <w:szCs w:val="28"/>
-        </w:rPr>
-        <w:t>JMeter</w:t>
-      </w:r>
-      <w:proofErr w:type="spellEnd"/>
-      <w:r>
-        <w:rPr>
-          <w:sz w:val="28"/>
-          <w:szCs w:val="28"/>
-        </w:rPr>
-        <w:t>, которое позволило имитировать множество одновременных запросов к серверу. Целью тестирования было определить максимальное количество одновременных пользователей, которое система может обслуживать без значительного ухудшения производительности, а также оценить время отклика системы под нагрузкой и выявить возможные узкие места в производительности</w:t>
+        <w:t>Для нагрузочного тестирования приложения использовалось приложение Apache JMeter, которое позволило имитировать множество одновременных запросов к серверу. Целью тестирования было определить максимальное количество одновременных пользователей, которое система может обслуживать без значительного ухудшения производительности, а также оценить время отклика системы под нагрузкой и выявить возможные узкие места в производительности</w:t>
       </w:r>
       <w:r>
         <w:rPr>
@@ -27847,23 +26057,7 @@
           <w:sz w:val="28"/>
           <w:szCs w:val="28"/>
         </w:rPr>
-        <w:t xml:space="preserve">Нагрузочные испытания, проведенные с использованием Apache </w:t>
-      </w:r>
-      <w:proofErr w:type="spellStart"/>
-      <w:r>
-        <w:rPr>
-          <w:sz w:val="28"/>
-          <w:szCs w:val="28"/>
-        </w:rPr>
-        <w:t>JMeter</w:t>
-      </w:r>
-      <w:proofErr w:type="spellEnd"/>
-      <w:r>
-        <w:rPr>
-          <w:sz w:val="28"/>
-          <w:szCs w:val="28"/>
-        </w:rPr>
-        <w:t>, показали, что система успешно справляется с разным уровнем нагрузки. При низкой, средней и высокой нагрузке. Время отклика оставалось на приемлемом уровне, без возникновения ошибок, что свидетельствует о хорошо спроектированной архитектуре и эффективном коде.</w:t>
+        <w:t>Нагрузочные испытания, проведенные с использованием Apache JMeter, показали, что система успешно справляется с разным уровнем нагрузки. При низкой, средней и высокой нагрузке. Время отклика оставалось на приемлемом уровне, без возникновения ошибок, что свидетельствует о хорошо спроектированной архитектуре и эффективном коде.</w:t>
       </w:r>
     </w:p>
     <w:p>
@@ -27988,39 +26182,7 @@
           <w:sz w:val="28"/>
           <w:szCs w:val="28"/>
         </w:rPr>
-        <w:t xml:space="preserve">Разработка включала создание детализированной архитектуры системы, выбор и интеграцию современных технологий, таких как Spring Boot, </w:t>
-      </w:r>
-      <w:proofErr w:type="spellStart"/>
-      <w:r>
-        <w:rPr>
-          <w:sz w:val="28"/>
-          <w:szCs w:val="28"/>
-        </w:rPr>
-        <w:t>Hibernate</w:t>
-      </w:r>
-      <w:proofErr w:type="spellEnd"/>
-      <w:r>
-        <w:rPr>
-          <w:sz w:val="28"/>
-          <w:szCs w:val="28"/>
-        </w:rPr>
-        <w:t xml:space="preserve"> и </w:t>
-      </w:r>
-      <w:proofErr w:type="spellStart"/>
-      <w:r>
-        <w:rPr>
-          <w:sz w:val="28"/>
-          <w:szCs w:val="28"/>
-        </w:rPr>
-        <w:t>FreeMarker</w:t>
-      </w:r>
-      <w:proofErr w:type="spellEnd"/>
-      <w:r>
-        <w:rPr>
-          <w:sz w:val="28"/>
-          <w:szCs w:val="28"/>
-        </w:rPr>
-        <w:t>. Эти технологии были выбраны не случайно: они обеспечивают высокую производительность, надежность и гибкость системы. Реализация функционала, включающая интеграцию с базами данных операторов, позволила создать эффективный механизм для обработки и предоставления данных пользователям.</w:t>
+        <w:t>Разработка включала создание детализированной архитектуры системы, выбор и интеграцию современных технологий, таких как Spring Boot, Hibernate и FreeMarker. Эти технологии были выбраны не случайно: они обеспечивают высокую производительность, надежность и гибкость системы. Реализация функционала, включающая интеграцию с базами данных операторов, позволила создать эффективный механизм для обработки и предоставления данных пользователям.</w:t>
       </w:r>
     </w:p>
     <w:p>
@@ -28244,7 +26406,6 @@
         </w:rPr>
         <w:t xml:space="preserve"> // </w:t>
       </w:r>
-      <w:proofErr w:type="spellStart"/>
       <w:r>
         <w:rPr>
           <w:color w:val="000000"/>
@@ -28255,7 +26416,6 @@
         </w:rPr>
         <w:t>CyberLeninka</w:t>
       </w:r>
-      <w:proofErr w:type="spellEnd"/>
       <w:r>
         <w:rPr>
           <w:color w:val="000000"/>
@@ -28286,95 +26446,13 @@
         </w:rPr>
         <w:t xml:space="preserve"> </w:t>
       </w:r>
-      <w:proofErr w:type="spellStart"/>
-      <w:r>
-        <w:rPr>
-          <w:sz w:val="28"/>
-          <w:szCs w:val="28"/>
-        </w:rPr>
-        <w:t>deyatelnost</w:t>
-      </w:r>
-      <w:proofErr w:type="spellEnd"/>
-      <w:r>
-        <w:rPr>
-          <w:sz w:val="28"/>
-          <w:szCs w:val="28"/>
-        </w:rPr>
-        <w:t>-</w:t>
-      </w:r>
-      <w:proofErr w:type="spellStart"/>
-      <w:r>
-        <w:rPr>
-          <w:sz w:val="28"/>
-          <w:szCs w:val="28"/>
-        </w:rPr>
-        <w:t>mobilnyh</w:t>
-      </w:r>
-      <w:proofErr w:type="spellEnd"/>
-      <w:r>
-        <w:rPr>
-          <w:sz w:val="28"/>
-          <w:szCs w:val="28"/>
-        </w:rPr>
-        <w:t>-</w:t>
-      </w:r>
-      <w:proofErr w:type="spellStart"/>
-      <w:r>
-        <w:rPr>
-          <w:sz w:val="28"/>
-          <w:szCs w:val="28"/>
-        </w:rPr>
-        <w:t>operatorov</w:t>
-      </w:r>
-      <w:proofErr w:type="spellEnd"/>
-      <w:r>
-        <w:rPr>
-          <w:sz w:val="28"/>
-          <w:szCs w:val="28"/>
-        </w:rPr>
-        <w:t>-</w:t>
-      </w:r>
-      <w:proofErr w:type="spellStart"/>
-      <w:r>
-        <w:rPr>
-          <w:sz w:val="28"/>
-          <w:szCs w:val="28"/>
-        </w:rPr>
-        <w:t>nalozhennyh</w:t>
-      </w:r>
-      <w:proofErr w:type="spellEnd"/>
-      <w:r>
-        <w:rPr>
-          <w:sz w:val="28"/>
-          <w:szCs w:val="28"/>
-        </w:rPr>
-        <w:t>-</w:t>
-      </w:r>
-      <w:proofErr w:type="spellStart"/>
-      <w:r>
-        <w:rPr>
-          <w:sz w:val="28"/>
-          <w:szCs w:val="28"/>
-        </w:rPr>
-        <w:t>setey</w:t>
-      </w:r>
-      <w:proofErr w:type="spellEnd"/>
-      <w:r>
-        <w:rPr>
-          <w:sz w:val="28"/>
-          <w:szCs w:val="28"/>
-        </w:rPr>
-        <w:t>-v-</w:t>
-      </w:r>
-      <w:proofErr w:type="spellStart"/>
-      <w:r>
-        <w:rPr>
-          <w:sz w:val="28"/>
-          <w:szCs w:val="28"/>
-        </w:rPr>
-        <w:t>rossii</w:t>
-      </w:r>
-      <w:proofErr w:type="spellEnd"/>
+      <w:r>
+        <w:rPr>
+          <w:sz w:val="28"/>
+          <w:szCs w:val="28"/>
+        </w:rPr>
+        <w:t>deyatelnost-mobilnyh-operatorov-nalozhennyh-setey-v-rossii</w:t>
+      </w:r>
       <w:r>
         <w:rPr>
           <w:sz w:val="28"/>
@@ -28446,7 +26524,6 @@
         </w:rPr>
         <w:t xml:space="preserve">// </w:t>
       </w:r>
-      <w:proofErr w:type="spellStart"/>
       <w:r>
         <w:rPr>
           <w:color w:val="000000"/>
@@ -28456,7 +26533,6 @@
         </w:rPr>
         <w:t>itvolga</w:t>
       </w:r>
-      <w:proofErr w:type="spellEnd"/>
       <w:r>
         <w:rPr>
           <w:color w:val="000000"/>
@@ -28491,7 +26567,6 @@
         </w:rPr>
         <w:t xml:space="preserve"> </w:t>
       </w:r>
-      <w:proofErr w:type="spellStart"/>
       <w:r>
         <w:rPr>
           <w:color w:val="000000"/>
@@ -28501,7 +26576,6 @@
         </w:rPr>
         <w:t>crm-services</w:t>
       </w:r>
-      <w:proofErr w:type="spellEnd"/>
       <w:r>
         <w:rPr>
           <w:sz w:val="28"/>
@@ -28674,7 +26748,6 @@
         </w:rPr>
         <w:t xml:space="preserve"> // </w:t>
       </w:r>
-      <w:proofErr w:type="spellStart"/>
       <w:r>
         <w:rPr>
           <w:color w:val="000000"/>
@@ -28685,7 +26758,6 @@
         </w:rPr>
         <w:t>adventum</w:t>
       </w:r>
-      <w:proofErr w:type="spellEnd"/>
       <w:r>
         <w:rPr>
           <w:color w:val="000000"/>
@@ -28739,21 +26811,12 @@
         </w:rPr>
         <w:t xml:space="preserve"> </w:t>
       </w:r>
-      <w:proofErr w:type="spellStart"/>
-      <w:r>
-        <w:rPr>
-          <w:sz w:val="28"/>
-          <w:szCs w:val="28"/>
-        </w:rPr>
-        <w:t>marketingovyj-analiz</w:t>
-      </w:r>
-      <w:proofErr w:type="spellEnd"/>
-      <w:r>
-        <w:rPr>
-          <w:sz w:val="28"/>
-          <w:szCs w:val="28"/>
-        </w:rPr>
-        <w:t>/</w:t>
+      <w:r>
+        <w:rPr>
+          <w:sz w:val="28"/>
+          <w:szCs w:val="28"/>
+        </w:rPr>
+        <w:t>marketingovyj-analiz/</w:t>
       </w:r>
       <w:r>
         <w:rPr>
@@ -28819,7 +26882,6 @@
         </w:rPr>
         <w:t xml:space="preserve">// </w:t>
       </w:r>
-      <w:proofErr w:type="spellStart"/>
       <w:r>
         <w:rPr>
           <w:color w:val="000000"/>
@@ -28830,7 +26892,6 @@
         </w:rPr>
         <w:t>RedKrab</w:t>
       </w:r>
-      <w:proofErr w:type="spellEnd"/>
       <w:r>
         <w:rPr>
           <w:color w:val="000000"/>
@@ -29031,7 +27092,6 @@
         </w:rPr>
         <w:t xml:space="preserve"> // </w:t>
       </w:r>
-      <w:proofErr w:type="spellStart"/>
       <w:r>
         <w:rPr>
           <w:color w:val="000000"/>
@@ -29042,7 +27102,6 @@
         </w:rPr>
         <w:t>unisender</w:t>
       </w:r>
-      <w:proofErr w:type="spellEnd"/>
       <w:r>
         <w:rPr>
           <w:color w:val="000000"/>
@@ -29120,7 +27179,6 @@
         </w:rPr>
         <w:t>.</w:t>
       </w:r>
-      <w:proofErr w:type="spellStart"/>
       <w:r>
         <w:rPr>
           <w:sz w:val="28"/>
@@ -29129,7 +27187,6 @@
         </w:rPr>
         <w:t>unisender</w:t>
       </w:r>
-      <w:proofErr w:type="spellEnd"/>
       <w:r>
         <w:rPr>
           <w:sz w:val="28"/>
@@ -29152,7 +27209,6 @@
         </w:rPr>
         <w:t>/</w:t>
       </w:r>
-      <w:proofErr w:type="spellStart"/>
       <w:r>
         <w:rPr>
           <w:sz w:val="28"/>
@@ -29161,7 +27217,6 @@
         </w:rPr>
         <w:t>ru</w:t>
       </w:r>
-      <w:proofErr w:type="spellEnd"/>
       <w:r>
         <w:rPr>
           <w:sz w:val="28"/>
@@ -29191,7 +27246,6 @@
         </w:rPr>
         <w:t>/</w:t>
       </w:r>
-      <w:proofErr w:type="spellStart"/>
       <w:r>
         <w:rPr>
           <w:sz w:val="28"/>
@@ -29200,7 +27254,6 @@
         </w:rPr>
         <w:t>chto</w:t>
       </w:r>
-      <w:proofErr w:type="spellEnd"/>
       <w:r>
         <w:rPr>
           <w:sz w:val="28"/>
@@ -29208,7 +27261,6 @@
         </w:rPr>
         <w:t>-</w:t>
       </w:r>
-      <w:proofErr w:type="spellStart"/>
       <w:r>
         <w:rPr>
           <w:sz w:val="28"/>
@@ -29217,7 +27269,6 @@
         </w:rPr>
         <w:t>takoe</w:t>
       </w:r>
-      <w:proofErr w:type="spellEnd"/>
       <w:r>
         <w:rPr>
           <w:sz w:val="28"/>
@@ -29225,7 +27276,6 @@
         </w:rPr>
         <w:t>-</w:t>
       </w:r>
-      <w:proofErr w:type="spellStart"/>
       <w:r>
         <w:rPr>
           <w:sz w:val="28"/>
@@ -29234,7 +27284,6 @@
         </w:rPr>
         <w:t>ui</w:t>
       </w:r>
-      <w:proofErr w:type="spellEnd"/>
       <w:r>
         <w:rPr>
           <w:sz w:val="28"/>
@@ -29242,7 +27291,6 @@
         </w:rPr>
         <w:t>-</w:t>
       </w:r>
-      <w:proofErr w:type="spellStart"/>
       <w:r>
         <w:rPr>
           <w:sz w:val="28"/>
@@ -29251,7 +27299,6 @@
         </w:rPr>
         <w:t>polzovatelskij</w:t>
       </w:r>
-      <w:proofErr w:type="spellEnd"/>
       <w:r>
         <w:rPr>
           <w:sz w:val="28"/>
@@ -29259,7 +27306,6 @@
         </w:rPr>
         <w:t>-</w:t>
       </w:r>
-      <w:proofErr w:type="spellStart"/>
       <w:r>
         <w:rPr>
           <w:sz w:val="28"/>
@@ -29268,7 +27314,6 @@
         </w:rPr>
         <w:t>interfejs</w:t>
       </w:r>
-      <w:proofErr w:type="spellEnd"/>
       <w:r>
         <w:rPr>
           <w:sz w:val="28"/>
@@ -29364,7 +27409,6 @@
         </w:rPr>
         <w:t xml:space="preserve"> </w:t>
       </w:r>
-      <w:proofErr w:type="spellStart"/>
       <w:r>
         <w:rPr>
           <w:color w:val="000000"/>
@@ -29375,7 +27419,6 @@
         </w:rPr>
         <w:t>GeekBrains</w:t>
       </w:r>
-      <w:proofErr w:type="spellEnd"/>
       <w:r>
         <w:rPr>
           <w:color w:val="000000"/>
@@ -29497,7 +27540,6 @@
         </w:rPr>
         <w:t xml:space="preserve">// </w:t>
       </w:r>
-      <w:proofErr w:type="spellStart"/>
       <w:r>
         <w:rPr>
           <w:color w:val="000000"/>
@@ -29508,7 +27550,6 @@
         </w:rPr>
         <w:t>Selectel</w:t>
       </w:r>
-      <w:proofErr w:type="spellEnd"/>
       <w:r>
         <w:rPr>
           <w:color w:val="000000"/>
@@ -29588,9 +27629,8 @@
           <w:szCs w:val="28"/>
           <w:shd w:val="clear" w:color="auto" w:fill="FFFFFF"/>
         </w:rPr>
-        <w:t xml:space="preserve">Лёгкий </w:t>
-      </w:r>
-      <w:proofErr w:type="spellStart"/>
+        <w:t>Лёгкий парсинг HTML с помощью jsoup</w:t>
+      </w:r>
       <w:r>
         <w:rPr>
           <w:color w:val="000000"/>
@@ -29598,39 +27638,8 @@
           <w:szCs w:val="28"/>
           <w:shd w:val="clear" w:color="auto" w:fill="FFFFFF"/>
         </w:rPr>
-        <w:t>парсинг</w:t>
-      </w:r>
-      <w:proofErr w:type="spellEnd"/>
-      <w:r>
-        <w:rPr>
-          <w:color w:val="000000"/>
-          <w:sz w:val="28"/>
-          <w:szCs w:val="28"/>
-          <w:shd w:val="clear" w:color="auto" w:fill="FFFFFF"/>
-        </w:rPr>
-        <w:t xml:space="preserve"> HTML с помощью </w:t>
-      </w:r>
-      <w:proofErr w:type="spellStart"/>
-      <w:r>
-        <w:rPr>
-          <w:color w:val="000000"/>
-          <w:sz w:val="28"/>
-          <w:szCs w:val="28"/>
-          <w:shd w:val="clear" w:color="auto" w:fill="FFFFFF"/>
-        </w:rPr>
-        <w:t>jsoup</w:t>
-      </w:r>
-      <w:proofErr w:type="spellEnd"/>
-      <w:r>
-        <w:rPr>
-          <w:color w:val="000000"/>
-          <w:sz w:val="28"/>
-          <w:szCs w:val="28"/>
-          <w:shd w:val="clear" w:color="auto" w:fill="FFFFFF"/>
-        </w:rPr>
         <w:t xml:space="preserve"> // </w:t>
       </w:r>
-      <w:proofErr w:type="spellStart"/>
       <w:r>
         <w:rPr>
           <w:color w:val="000000"/>
@@ -29641,7 +27650,6 @@
         </w:rPr>
         <w:t>JavaRush</w:t>
       </w:r>
-      <w:proofErr w:type="spellEnd"/>
       <w:r>
         <w:rPr>
           <w:color w:val="000000"/>
@@ -29723,27 +27731,7 @@
           <w:szCs w:val="28"/>
           <w:shd w:val="clear" w:color="auto" w:fill="FFFFFF"/>
         </w:rPr>
-        <w:t>Простыми словами о «</w:t>
-      </w:r>
-      <w:proofErr w:type="spellStart"/>
-      <w:r>
-        <w:rPr>
-          <w:color w:val="000000"/>
-          <w:sz w:val="28"/>
-          <w:szCs w:val="28"/>
-          <w:shd w:val="clear" w:color="auto" w:fill="FFFFFF"/>
-        </w:rPr>
-        <w:t>фронтенде</w:t>
-      </w:r>
-      <w:proofErr w:type="spellEnd"/>
-      <w:r>
-        <w:rPr>
-          <w:color w:val="000000"/>
-          <w:sz w:val="28"/>
-          <w:szCs w:val="28"/>
-          <w:shd w:val="clear" w:color="auto" w:fill="FFFFFF"/>
-        </w:rPr>
-        <w:t>» и «бэкенде»: что это такое и как они взаимодействуют</w:t>
+        <w:t>Простыми словами о «фронтенде» и «бэкенде»: что это такое и как они взаимодействуют</w:t>
       </w:r>
       <w:r>
         <w:rPr>
@@ -29773,7 +27761,6 @@
         </w:rPr>
         <w:t>T</w:t>
       </w:r>
-      <w:proofErr w:type="spellStart"/>
       <w:r>
         <w:rPr>
           <w:color w:val="000000"/>
@@ -29783,7 +27770,6 @@
         </w:rPr>
         <w:t>proger</w:t>
       </w:r>
-      <w:proofErr w:type="spellEnd"/>
       <w:r>
         <w:rPr>
           <w:color w:val="000000"/>
@@ -29923,7 +27909,6 @@
         </w:rPr>
         <w:t xml:space="preserve"> </w:t>
       </w:r>
-      <w:proofErr w:type="spellStart"/>
       <w:r>
         <w:rPr>
           <w:color w:val="000000"/>
@@ -29934,7 +27919,6 @@
         </w:rPr>
         <w:t>CyberLeninka</w:t>
       </w:r>
-      <w:proofErr w:type="spellEnd"/>
       <w:r>
         <w:rPr>
           <w:color w:val="000000"/>
@@ -30129,53 +28113,12 @@
         </w:rPr>
         <w:t xml:space="preserve"> </w:t>
       </w:r>
-      <w:proofErr w:type="spellStart"/>
-      <w:r>
-        <w:rPr>
-          <w:sz w:val="28"/>
-          <w:szCs w:val="28"/>
-        </w:rPr>
-        <w:t>companies</w:t>
-      </w:r>
-      <w:proofErr w:type="spellEnd"/>
-      <w:r>
-        <w:rPr>
-          <w:sz w:val="28"/>
-          <w:szCs w:val="28"/>
-        </w:rPr>
-        <w:t>/</w:t>
-      </w:r>
-      <w:proofErr w:type="spellStart"/>
-      <w:r>
-        <w:rPr>
-          <w:sz w:val="28"/>
-          <w:szCs w:val="28"/>
-        </w:rPr>
-        <w:t>alee</w:t>
-      </w:r>
-      <w:proofErr w:type="spellEnd"/>
-      <w:r>
-        <w:rPr>
-          <w:sz w:val="28"/>
-          <w:szCs w:val="28"/>
-        </w:rPr>
-        <w:t>/</w:t>
-      </w:r>
-      <w:proofErr w:type="spellStart"/>
-      <w:r>
-        <w:rPr>
-          <w:sz w:val="28"/>
-          <w:szCs w:val="28"/>
-        </w:rPr>
-        <w:t>articles</w:t>
-      </w:r>
-      <w:proofErr w:type="spellEnd"/>
-      <w:r>
-        <w:rPr>
-          <w:sz w:val="28"/>
-          <w:szCs w:val="28"/>
-        </w:rPr>
-        <w:t>/122088/</w:t>
+      <w:r>
+        <w:rPr>
+          <w:sz w:val="28"/>
+          <w:szCs w:val="28"/>
+        </w:rPr>
+        <w:t>companies/alee/articles/122088/</w:t>
       </w:r>
       <w:r>
         <w:rPr>
@@ -30505,7 +28448,6 @@
           <w:szCs w:val="28"/>
         </w:rPr>
       </w:pPr>
-      <w:proofErr w:type="spellStart"/>
       <w:r>
         <w:rPr>
           <w:color w:val="000000"/>
@@ -30513,17 +28455,7 @@
           <w:szCs w:val="28"/>
           <w:shd w:val="clear" w:color="auto" w:fill="FFFFFF"/>
         </w:rPr>
-        <w:t>PostgreSQL</w:t>
-      </w:r>
-      <w:proofErr w:type="spellEnd"/>
-      <w:r>
-        <w:rPr>
-          <w:color w:val="000000"/>
-          <w:sz w:val="28"/>
-          <w:szCs w:val="28"/>
-          <w:shd w:val="clear" w:color="auto" w:fill="FFFFFF"/>
-        </w:rPr>
-        <w:t xml:space="preserve"> </w:t>
+        <w:t xml:space="preserve">PostgreSQL </w:t>
       </w:r>
       <w:r>
         <w:rPr>
@@ -30544,7 +28476,6 @@
         </w:rPr>
         <w:t>SQLA</w:t>
       </w:r>
-      <w:proofErr w:type="spellStart"/>
       <w:r>
         <w:rPr>
           <w:color w:val="000000"/>
@@ -30554,7 +28485,6 @@
         </w:rPr>
         <w:t>lchemy</w:t>
       </w:r>
-      <w:proofErr w:type="spellEnd"/>
       <w:r>
         <w:rPr>
           <w:color w:val="000000"/>
@@ -30617,27 +28547,7 @@
           <w:szCs w:val="28"/>
           <w:shd w:val="clear" w:color="auto" w:fill="FFFFFF"/>
         </w:rPr>
-        <w:t>20/</w:t>
-      </w:r>
-      <w:proofErr w:type="spellStart"/>
-      <w:r>
-        <w:rPr>
-          <w:color w:val="000000"/>
-          <w:sz w:val="28"/>
-          <w:szCs w:val="28"/>
-          <w:shd w:val="clear" w:color="auto" w:fill="FFFFFF"/>
-        </w:rPr>
-        <w:t>dialects</w:t>
-      </w:r>
-      <w:proofErr w:type="spellEnd"/>
-      <w:r>
-        <w:rPr>
-          <w:color w:val="000000"/>
-          <w:sz w:val="28"/>
-          <w:szCs w:val="28"/>
-          <w:shd w:val="clear" w:color="auto" w:fill="FFFFFF"/>
-        </w:rPr>
-        <w:t>/postgresql.html</w:t>
+        <w:t>20/dialects/postgresql.html</w:t>
       </w:r>
       <w:r>
         <w:rPr>
@@ -30821,7 +28731,6 @@
         </w:rPr>
         <w:t xml:space="preserve"> // </w:t>
       </w:r>
-      <w:proofErr w:type="spellStart"/>
       <w:r>
         <w:rPr>
           <w:color w:val="000000"/>
@@ -30832,7 +28741,6 @@
         </w:rPr>
         <w:t>GeeksforGeeks</w:t>
       </w:r>
-      <w:proofErr w:type="spellEnd"/>
       <w:r>
         <w:rPr>
           <w:color w:val="000000"/>
@@ -30990,7 +28898,6 @@
         </w:rPr>
         <w:t xml:space="preserve"> // </w:t>
       </w:r>
-      <w:proofErr w:type="spellStart"/>
       <w:r>
         <w:rPr>
           <w:color w:val="000000"/>
@@ -31001,7 +28908,6 @@
         </w:rPr>
         <w:t>JavaRush</w:t>
       </w:r>
-      <w:proofErr w:type="spellEnd"/>
       <w:r>
         <w:rPr>
           <w:color w:val="000000"/>
@@ -31048,7 +28954,6 @@
         </w:rPr>
         <w:t xml:space="preserve"> </w:t>
       </w:r>
-      <w:proofErr w:type="gramStart"/>
       <w:r>
         <w:rPr>
           <w:color w:val="000000"/>
@@ -31057,18 +28962,7 @@
           <w:shd w:val="clear" w:color="auto" w:fill="FFFFFF"/>
           <w:lang w:val="en-US"/>
         </w:rPr>
-        <w:t>questcollections.level06.lecture</w:t>
-      </w:r>
-      <w:proofErr w:type="gramEnd"/>
-      <w:r>
-        <w:rPr>
-          <w:color w:val="000000"/>
-          <w:sz w:val="28"/>
-          <w:szCs w:val="28"/>
-          <w:shd w:val="clear" w:color="auto" w:fill="FFFFFF"/>
-          <w:lang w:val="en-US"/>
-        </w:rPr>
-        <w:t>01</w:t>
+        <w:t>questcollections.level06.lecture01</w:t>
       </w:r>
       <w:r>
         <w:rPr>
@@ -31190,7 +29084,6 @@
         </w:rPr>
         <w:t xml:space="preserve">// </w:t>
       </w:r>
-      <w:proofErr w:type="spellStart"/>
       <w:r>
         <w:rPr>
           <w:color w:val="000000"/>
@@ -31201,7 +29094,6 @@
         </w:rPr>
         <w:t>Baeldung</w:t>
       </w:r>
-      <w:proofErr w:type="spellEnd"/>
       <w:r>
         <w:rPr>
           <w:color w:val="000000"/>
@@ -31361,23 +29253,7 @@
           <w:sz w:val="28"/>
           <w:szCs w:val="28"/>
         </w:rPr>
-        <w:t xml:space="preserve">Введение в REST API — </w:t>
-      </w:r>
-      <w:proofErr w:type="spellStart"/>
-      <w:r>
-        <w:rPr>
-          <w:sz w:val="28"/>
-          <w:szCs w:val="28"/>
-        </w:rPr>
-        <w:t>RESTful</w:t>
-      </w:r>
-      <w:proofErr w:type="spellEnd"/>
-      <w:r>
-        <w:rPr>
-          <w:sz w:val="28"/>
-          <w:szCs w:val="28"/>
-        </w:rPr>
-        <w:t xml:space="preserve"> веб-сервисы </w:t>
+        <w:t xml:space="preserve">Введение в REST API — RESTful веб-сервисы </w:t>
       </w:r>
       <w:r>
         <w:rPr>
@@ -31487,7 +29363,6 @@
           <w:szCs w:val="28"/>
         </w:rPr>
       </w:pPr>
-      <w:proofErr w:type="spellStart"/>
       <w:r>
         <w:rPr>
           <w:color w:val="000000"/>
@@ -31495,17 +29370,7 @@
           <w:szCs w:val="28"/>
           <w:shd w:val="clear" w:color="auto" w:fill="FFFFFF"/>
         </w:rPr>
-        <w:t>Парсинг</w:t>
-      </w:r>
-      <w:proofErr w:type="spellEnd"/>
-      <w:r>
-        <w:rPr>
-          <w:color w:val="000000"/>
-          <w:sz w:val="28"/>
-          <w:szCs w:val="28"/>
-          <w:shd w:val="clear" w:color="auto" w:fill="FFFFFF"/>
-        </w:rPr>
-        <w:t xml:space="preserve"> при помощи JAVA</w:t>
+        <w:t>Парсинг при помощи JAVA</w:t>
       </w:r>
       <w:r>
         <w:rPr>
@@ -31606,27 +29471,7 @@
           <w:szCs w:val="28"/>
           <w:shd w:val="clear" w:color="auto" w:fill="FFFFFF"/>
         </w:rPr>
-        <w:t>/</w:t>
-      </w:r>
-      <w:proofErr w:type="spellStart"/>
-      <w:r>
-        <w:rPr>
-          <w:color w:val="000000"/>
-          <w:sz w:val="28"/>
-          <w:szCs w:val="28"/>
-          <w:shd w:val="clear" w:color="auto" w:fill="FFFFFF"/>
-        </w:rPr>
-        <w:t>articles</w:t>
-      </w:r>
-      <w:proofErr w:type="spellEnd"/>
-      <w:r>
-        <w:rPr>
-          <w:color w:val="000000"/>
-          <w:sz w:val="28"/>
-          <w:szCs w:val="28"/>
-          <w:shd w:val="clear" w:color="auto" w:fill="FFFFFF"/>
-        </w:rPr>
-        <w:t>/656575/</w:t>
+        <w:t>/articles/656575/</w:t>
       </w:r>
       <w:r>
         <w:rPr>
@@ -31696,7 +29541,6 @@
         </w:rPr>
         <w:t xml:space="preserve">// </w:t>
       </w:r>
-      <w:proofErr w:type="spellStart"/>
       <w:r>
         <w:rPr>
           <w:color w:val="000000"/>
@@ -31707,7 +29551,6 @@
         </w:rPr>
         <w:t>stackoverflow</w:t>
       </w:r>
-      <w:proofErr w:type="spellEnd"/>
       <w:r>
         <w:rPr>
           <w:color w:val="000000"/>
@@ -32114,7 +29957,6 @@
         </w:rPr>
         <w:t xml:space="preserve">// </w:t>
       </w:r>
-      <w:proofErr w:type="spellStart"/>
       <w:r>
         <w:rPr>
           <w:color w:val="000000"/>
@@ -32125,7 +29967,6 @@
         </w:rPr>
         <w:t>Skillfactory</w:t>
       </w:r>
-      <w:proofErr w:type="spellEnd"/>
       <w:r>
         <w:rPr>
           <w:color w:val="000000"/>
@@ -32218,7 +30059,6 @@
         </w:rPr>
         <w:t>.</w:t>
       </w:r>
-      <w:proofErr w:type="spellStart"/>
       <w:r>
         <w:rPr>
           <w:color w:val="000000"/>
@@ -32229,7 +30069,6 @@
         </w:rPr>
         <w:t>skillfactory</w:t>
       </w:r>
-      <w:proofErr w:type="spellEnd"/>
       <w:r>
         <w:rPr>
           <w:color w:val="000000"/>
@@ -32239,7 +30078,6 @@
         </w:rPr>
         <w:t>.</w:t>
       </w:r>
-      <w:proofErr w:type="spellStart"/>
       <w:r>
         <w:rPr>
           <w:color w:val="000000"/>
@@ -32250,7 +30088,6 @@
         </w:rPr>
         <w:t>ru</w:t>
       </w:r>
-      <w:proofErr w:type="spellEnd"/>
       <w:r>
         <w:rPr>
           <w:color w:val="000000"/>
@@ -32260,7 +30097,6 @@
         </w:rPr>
         <w:t>/</w:t>
       </w:r>
-      <w:proofErr w:type="spellStart"/>
       <w:r>
         <w:rPr>
           <w:color w:val="000000"/>
@@ -32271,7 +30107,6 @@
         </w:rPr>
         <w:t>chto</w:t>
       </w:r>
-      <w:proofErr w:type="spellEnd"/>
       <w:r>
         <w:rPr>
           <w:color w:val="000000"/>
@@ -32281,7 +30116,6 @@
         </w:rPr>
         <w:t>-</w:t>
       </w:r>
-      <w:proofErr w:type="spellStart"/>
       <w:r>
         <w:rPr>
           <w:color w:val="000000"/>
@@ -32292,7 +30126,6 @@
         </w:rPr>
         <w:t>takoe</w:t>
       </w:r>
-      <w:proofErr w:type="spellEnd"/>
       <w:r>
         <w:rPr>
           <w:color w:val="000000"/>
@@ -32302,7 +30135,6 @@
         </w:rPr>
         <w:t>-</w:t>
       </w:r>
-      <w:proofErr w:type="spellStart"/>
       <w:r>
         <w:rPr>
           <w:color w:val="000000"/>
@@ -32313,7 +30145,6 @@
         </w:rPr>
         <w:t>ruchnoe</w:t>
       </w:r>
-      <w:proofErr w:type="spellEnd"/>
       <w:r>
         <w:rPr>
           <w:color w:val="000000"/>
@@ -32323,7 +30154,6 @@
         </w:rPr>
         <w:t>-</w:t>
       </w:r>
-      <w:proofErr w:type="spellStart"/>
       <w:r>
         <w:rPr>
           <w:color w:val="000000"/>
@@ -32334,7 +30164,6 @@
         </w:rPr>
         <w:t>testirovanie</w:t>
       </w:r>
-      <w:proofErr w:type="spellEnd"/>
       <w:r>
         <w:rPr>
           <w:color w:val="000000"/>
@@ -32416,7 +30245,6 @@
         </w:rPr>
         <w:t xml:space="preserve">// </w:t>
       </w:r>
-      <w:proofErr w:type="spellStart"/>
       <w:r>
         <w:rPr>
           <w:color w:val="000000"/>
@@ -32427,7 +30255,6 @@
         </w:rPr>
         <w:t>Uprock</w:t>
       </w:r>
-      <w:proofErr w:type="spellEnd"/>
       <w:r>
         <w:rPr>
           <w:color w:val="000000"/>
@@ -32512,7 +30339,6 @@
         </w:rPr>
         <w:t>.</w:t>
       </w:r>
-      <w:proofErr w:type="spellStart"/>
       <w:r>
         <w:rPr>
           <w:sz w:val="28"/>
@@ -32521,7 +30347,6 @@
         </w:rPr>
         <w:t>uprock</w:t>
       </w:r>
-      <w:proofErr w:type="spellEnd"/>
       <w:r>
         <w:rPr>
           <w:sz w:val="28"/>
@@ -32529,7 +30354,6 @@
         </w:rPr>
         <w:t>.</w:t>
       </w:r>
-      <w:proofErr w:type="spellStart"/>
       <w:r>
         <w:rPr>
           <w:sz w:val="28"/>
@@ -32538,7 +30362,6 @@
         </w:rPr>
         <w:t>ru</w:t>
       </w:r>
-      <w:proofErr w:type="spellEnd"/>
       <w:r>
         <w:rPr>
           <w:sz w:val="28"/>
@@ -32561,7 +30384,6 @@
         </w:rPr>
         <w:t>/</w:t>
       </w:r>
-      <w:proofErr w:type="spellStart"/>
       <w:r>
         <w:rPr>
           <w:sz w:val="28"/>
@@ -32570,7 +30392,6 @@
         </w:rPr>
         <w:t>chto</w:t>
       </w:r>
-      <w:proofErr w:type="spellEnd"/>
       <w:r>
         <w:rPr>
           <w:sz w:val="28"/>
@@ -32578,7 +30399,6 @@
         </w:rPr>
         <w:t>-</w:t>
       </w:r>
-      <w:proofErr w:type="spellStart"/>
       <w:r>
         <w:rPr>
           <w:sz w:val="28"/>
@@ -32587,7 +30407,6 @@
         </w:rPr>
         <w:t>takoe</w:t>
       </w:r>
-      <w:proofErr w:type="spellEnd"/>
       <w:r>
         <w:rPr>
           <w:sz w:val="28"/>
@@ -32595,7 +30414,6 @@
         </w:rPr>
         <w:t>-</w:t>
       </w:r>
-      <w:proofErr w:type="spellStart"/>
       <w:r>
         <w:rPr>
           <w:sz w:val="28"/>
@@ -32604,7 +30422,6 @@
         </w:rPr>
         <w:t>testirovanie</w:t>
       </w:r>
-      <w:proofErr w:type="spellEnd"/>
       <w:r>
         <w:rPr>
           <w:sz w:val="28"/>
@@ -32612,7 +30429,6 @@
         </w:rPr>
         <w:t>-</w:t>
       </w:r>
-      <w:proofErr w:type="spellStart"/>
       <w:r>
         <w:rPr>
           <w:sz w:val="28"/>
@@ -32621,7 +30437,6 @@
         </w:rPr>
         <w:t>yuzabiliti</w:t>
       </w:r>
-      <w:proofErr w:type="spellEnd"/>
       <w:r>
         <w:rPr>
           <w:sz w:val="28"/>
@@ -32629,7 +30444,6 @@
         </w:rPr>
         <w:t>-</w:t>
       </w:r>
-      <w:proofErr w:type="spellStart"/>
       <w:r>
         <w:rPr>
           <w:sz w:val="28"/>
@@ -32638,7 +30452,6 @@
         </w:rPr>
         <w:t>i</w:t>
       </w:r>
-      <w:proofErr w:type="spellEnd"/>
       <w:r>
         <w:rPr>
           <w:sz w:val="28"/>
@@ -32646,7 +30459,6 @@
         </w:rPr>
         <w:t>-</w:t>
       </w:r>
-      <w:proofErr w:type="spellStart"/>
       <w:r>
         <w:rPr>
           <w:sz w:val="28"/>
@@ -32655,7 +30467,6 @@
         </w:rPr>
         <w:t>kak</w:t>
       </w:r>
-      <w:proofErr w:type="spellEnd"/>
       <w:r>
         <w:rPr>
           <w:sz w:val="28"/>
@@ -32678,7 +30489,6 @@
         </w:rPr>
         <w:t>-</w:t>
       </w:r>
-      <w:proofErr w:type="spellStart"/>
       <w:r>
         <w:rPr>
           <w:sz w:val="28"/>
@@ -32687,7 +30497,6 @@
         </w:rPr>
         <w:t>provesti</w:t>
       </w:r>
-      <w:proofErr w:type="spellEnd"/>
       <w:r>
         <w:rPr>
           <w:sz w:val="28"/>
@@ -32751,39 +30560,7 @@
           <w:sz w:val="28"/>
           <w:szCs w:val="28"/>
         </w:rPr>
-        <w:t>Нагрузочное тестирование (</w:t>
-      </w:r>
-      <w:proofErr w:type="spellStart"/>
-      <w:r>
-        <w:rPr>
-          <w:sz w:val="28"/>
-          <w:szCs w:val="28"/>
-        </w:rPr>
-        <w:t>Load</w:t>
-      </w:r>
-      <w:proofErr w:type="spellEnd"/>
-      <w:r>
-        <w:rPr>
-          <w:sz w:val="28"/>
-          <w:szCs w:val="28"/>
-        </w:rPr>
-        <w:t xml:space="preserve"> </w:t>
-      </w:r>
-      <w:proofErr w:type="spellStart"/>
-      <w:r>
-        <w:rPr>
-          <w:sz w:val="28"/>
-          <w:szCs w:val="28"/>
-        </w:rPr>
-        <w:t>testing</w:t>
-      </w:r>
-      <w:proofErr w:type="spellEnd"/>
-      <w:r>
-        <w:rPr>
-          <w:sz w:val="28"/>
-          <w:szCs w:val="28"/>
-        </w:rPr>
-        <w:t>)</w:t>
+        <w:t>Нагрузочное тестирование (Load testing)</w:t>
       </w:r>
       <w:r>
         <w:rPr>
@@ -32904,7 +30681,6 @@
         </w:rPr>
         <w:t>://</w:t>
       </w:r>
-      <w:proofErr w:type="spellStart"/>
       <w:r>
         <w:rPr>
           <w:color w:val="000000"/>
@@ -32915,7 +30691,6 @@
         </w:rPr>
         <w:t>vladislaveremeev</w:t>
       </w:r>
-      <w:proofErr w:type="spellEnd"/>
       <w:r>
         <w:rPr>
           <w:color w:val="000000"/>
@@ -32925,7 +30700,6 @@
         </w:rPr>
         <w:t>.</w:t>
       </w:r>
-      <w:proofErr w:type="spellStart"/>
       <w:r>
         <w:rPr>
           <w:color w:val="000000"/>
@@ -32936,7 +30710,6 @@
         </w:rPr>
         <w:t>gitbook</w:t>
       </w:r>
-      <w:proofErr w:type="spellEnd"/>
       <w:r>
         <w:rPr>
           <w:color w:val="000000"/>
@@ -32965,7 +30738,6 @@
         </w:rPr>
         <w:t>/</w:t>
       </w:r>
-      <w:proofErr w:type="spellStart"/>
       <w:r>
         <w:rPr>
           <w:color w:val="000000"/>
@@ -32976,7 +30748,6 @@
         </w:rPr>
         <w:t>qa</w:t>
       </w:r>
-      <w:proofErr w:type="spellEnd"/>
       <w:r>
         <w:rPr>
           <w:color w:val="000000"/>
@@ -33005,7 +30776,6 @@
         </w:rPr>
         <w:t>/</w:t>
       </w:r>
-      <w:proofErr w:type="spellStart"/>
       <w:r>
         <w:rPr>
           <w:color w:val="000000"/>
@@ -33016,7 +30786,6 @@
         </w:rPr>
         <w:t>vidy</w:t>
       </w:r>
-      <w:proofErr w:type="spellEnd"/>
       <w:r>
         <w:rPr>
           <w:color w:val="000000"/>
@@ -33026,7 +30795,6 @@
         </w:rPr>
         <w:t>-</w:t>
       </w:r>
-      <w:proofErr w:type="spellStart"/>
       <w:r>
         <w:rPr>
           <w:color w:val="000000"/>
@@ -33037,7 +30805,6 @@
         </w:rPr>
         <w:t>metody</w:t>
       </w:r>
-      <w:proofErr w:type="spellEnd"/>
       <w:r>
         <w:rPr>
           <w:color w:val="000000"/>
@@ -33047,7 +30814,6 @@
         </w:rPr>
         <w:t>-</w:t>
       </w:r>
-      <w:proofErr w:type="spellStart"/>
       <w:r>
         <w:rPr>
           <w:color w:val="000000"/>
@@ -33058,7 +30824,6 @@
         </w:rPr>
         <w:t>urovni</w:t>
       </w:r>
-      <w:proofErr w:type="spellEnd"/>
       <w:r>
         <w:rPr>
           <w:color w:val="000000"/>
@@ -33068,7 +30833,6 @@
         </w:rPr>
         <w:t>-</w:t>
       </w:r>
-      <w:proofErr w:type="spellStart"/>
       <w:r>
         <w:rPr>
           <w:color w:val="000000"/>
@@ -33079,7 +30843,6 @@
         </w:rPr>
         <w:t>testirovaniya</w:t>
       </w:r>
-      <w:proofErr w:type="spellEnd"/>
       <w:r>
         <w:rPr>
           <w:color w:val="000000"/>
@@ -33098,7 +30861,6 @@
         </w:rPr>
         <w:t xml:space="preserve"> </w:t>
       </w:r>
-      <w:proofErr w:type="spellStart"/>
       <w:r>
         <w:rPr>
           <w:color w:val="000000"/>
@@ -33109,7 +30871,6 @@
         </w:rPr>
         <w:t>nagruzochnoe</w:t>
       </w:r>
-      <w:proofErr w:type="spellEnd"/>
       <w:r>
         <w:rPr>
           <w:color w:val="000000"/>
@@ -33119,7 +30880,6 @@
         </w:rPr>
         <w:t>-</w:t>
       </w:r>
-      <w:proofErr w:type="spellStart"/>
       <w:r>
         <w:rPr>
           <w:color w:val="000000"/>
@@ -33130,7 +30890,6 @@
         </w:rPr>
         <w:t>testirovanie</w:t>
       </w:r>
-      <w:proofErr w:type="spellEnd"/>
       <w:r>
         <w:rPr>
           <w:color w:val="000000"/>

</xml_diff>